<commit_message>
Update of SCRUM folder
</commit_message>
<xml_diff>
--- a/SEP/Writing/SCRUM/Product backlog.docx
+++ b/SEP/Writing/SCRUM/Product backlog.docx
@@ -22,16 +22,16 @@
     </w:p>
     <w:tbl>
       <w:tblPr>
-        <w:tblStyle w:val="GridTable6Colorful"/>
+        <w:tblStyle w:val="Tabelasiatki6kolorowa"/>
         <w:tblW w:w="9900" w:type="dxa"/>
         <w:jc w:val="center"/>
         <w:tblLook w:val="04A0" w:firstRow="1" w:lastRow="0" w:firstColumn="1" w:lastColumn="0" w:noHBand="0" w:noVBand="1"/>
       </w:tblPr>
       <w:tblGrid>
-        <w:gridCol w:w="681"/>
-        <w:gridCol w:w="1228"/>
-        <w:gridCol w:w="1115"/>
-        <w:gridCol w:w="6876"/>
+        <w:gridCol w:w="421"/>
+        <w:gridCol w:w="1134"/>
+        <w:gridCol w:w="1134"/>
+        <w:gridCol w:w="7211"/>
       </w:tblGrid>
       <w:tr>
         <w:trPr>
@@ -41,7 +41,7 @@
         <w:tc>
           <w:tcPr>
             <w:cnfStyle w:val="001000000000" w:firstRow="0" w:lastRow="0" w:firstColumn="1" w:lastColumn="0" w:oddVBand="0" w:evenVBand="0" w:oddHBand="0" w:evenHBand="0" w:firstRowFirstColumn="0" w:firstRowLastColumn="0" w:lastRowFirstColumn="0" w:lastRowLastColumn="0"/>
-            <w:tcW w:w="681" w:type="dxa"/>
+            <w:tcW w:w="421" w:type="dxa"/>
             <w:vAlign w:val="center"/>
           </w:tcPr>
           <w:p>
@@ -64,7 +64,7 @@
         </w:tc>
         <w:tc>
           <w:tcPr>
-            <w:tcW w:w="1228" w:type="dxa"/>
+            <w:tcW w:w="1134" w:type="dxa"/>
             <w:vAlign w:val="center"/>
           </w:tcPr>
           <w:p>
@@ -88,7 +88,7 @@
         </w:tc>
         <w:tc>
           <w:tcPr>
-            <w:tcW w:w="1115" w:type="dxa"/>
+            <w:tcW w:w="1134" w:type="dxa"/>
             <w:vAlign w:val="center"/>
           </w:tcPr>
           <w:p>
@@ -112,7 +112,7 @@
         </w:tc>
         <w:tc>
           <w:tcPr>
-            <w:tcW w:w="6876" w:type="dxa"/>
+            <w:tcW w:w="7211" w:type="dxa"/>
             <w:vAlign w:val="center"/>
           </w:tcPr>
           <w:p>
@@ -143,7 +143,7 @@
         <w:tc>
           <w:tcPr>
             <w:cnfStyle w:val="001000000000" w:firstRow="0" w:lastRow="0" w:firstColumn="1" w:lastColumn="0" w:oddVBand="0" w:evenVBand="0" w:oddHBand="0" w:evenHBand="0" w:firstRowFirstColumn="0" w:firstRowLastColumn="0" w:lastRowFirstColumn="0" w:lastRowLastColumn="0"/>
-            <w:tcW w:w="681" w:type="dxa"/>
+            <w:tcW w:w="421" w:type="dxa"/>
             <w:shd w:val="clear" w:color="auto" w:fill="6BA1D7"/>
             <w:vAlign w:val="center"/>
           </w:tcPr>
@@ -169,7 +169,7 @@
         </w:tc>
         <w:tc>
           <w:tcPr>
-            <w:tcW w:w="1228" w:type="dxa"/>
+            <w:tcW w:w="1134" w:type="dxa"/>
             <w:shd w:val="clear" w:color="auto" w:fill="6BA1D7"/>
             <w:vAlign w:val="center"/>
           </w:tcPr>
@@ -194,7 +194,7 @@
         </w:tc>
         <w:tc>
           <w:tcPr>
-            <w:tcW w:w="1115" w:type="dxa"/>
+            <w:tcW w:w="1134" w:type="dxa"/>
             <w:shd w:val="clear" w:color="auto" w:fill="6BA1D7"/>
             <w:vAlign w:val="center"/>
           </w:tcPr>
@@ -213,13 +213,13 @@
                 <w:sz w:val="24"/>
                 <w:szCs w:val="24"/>
               </w:rPr>
-              <w:t>40</w:t>
-            </w:r>
-          </w:p>
-        </w:tc>
-        <w:tc>
-          <w:tcPr>
-            <w:tcW w:w="6876" w:type="dxa"/>
+              <w:t>35</w:t>
+            </w:r>
+          </w:p>
+        </w:tc>
+        <w:tc>
+          <w:tcPr>
+            <w:tcW w:w="7211" w:type="dxa"/>
             <w:shd w:val="clear" w:color="auto" w:fill="6BA1D7"/>
             <w:vAlign w:val="center"/>
           </w:tcPr>
@@ -266,7 +266,7 @@
         <w:tc>
           <w:tcPr>
             <w:cnfStyle w:val="001000000000" w:firstRow="0" w:lastRow="0" w:firstColumn="1" w:lastColumn="0" w:oddVBand="0" w:evenVBand="0" w:oddHBand="0" w:evenHBand="0" w:firstRowFirstColumn="0" w:firstRowLastColumn="0" w:lastRowFirstColumn="0" w:lastRowLastColumn="0"/>
-            <w:tcW w:w="681" w:type="dxa"/>
+            <w:tcW w:w="421" w:type="dxa"/>
             <w:shd w:val="clear" w:color="auto" w:fill="6BA1D7"/>
             <w:vAlign w:val="center"/>
           </w:tcPr>
@@ -292,7 +292,7 @@
         </w:tc>
         <w:tc>
           <w:tcPr>
-            <w:tcW w:w="1228" w:type="dxa"/>
+            <w:tcW w:w="1134" w:type="dxa"/>
             <w:shd w:val="clear" w:color="auto" w:fill="6BA1D7"/>
             <w:vAlign w:val="center"/>
           </w:tcPr>
@@ -317,7 +317,7 @@
         </w:tc>
         <w:tc>
           <w:tcPr>
-            <w:tcW w:w="1115" w:type="dxa"/>
+            <w:tcW w:w="1134" w:type="dxa"/>
             <w:shd w:val="clear" w:color="auto" w:fill="6BA1D7"/>
             <w:vAlign w:val="center"/>
           </w:tcPr>
@@ -336,13 +336,13 @@
                 <w:sz w:val="24"/>
                 <w:szCs w:val="24"/>
               </w:rPr>
-              <w:t>32</w:t>
-            </w:r>
-          </w:p>
-        </w:tc>
-        <w:tc>
-          <w:tcPr>
-            <w:tcW w:w="6876" w:type="dxa"/>
+              <w:t>25</w:t>
+            </w:r>
+          </w:p>
+        </w:tc>
+        <w:tc>
+          <w:tcPr>
+            <w:tcW w:w="7211" w:type="dxa"/>
             <w:shd w:val="clear" w:color="auto" w:fill="6BA1D7"/>
             <w:vAlign w:val="center"/>
           </w:tcPr>
@@ -390,7 +390,7 @@
         <w:tc>
           <w:tcPr>
             <w:cnfStyle w:val="001000000000" w:firstRow="0" w:lastRow="0" w:firstColumn="1" w:lastColumn="0" w:oddVBand="0" w:evenVBand="0" w:oddHBand="0" w:evenHBand="0" w:firstRowFirstColumn="0" w:firstRowLastColumn="0" w:lastRowFirstColumn="0" w:lastRowLastColumn="0"/>
-            <w:tcW w:w="681" w:type="dxa"/>
+            <w:tcW w:w="421" w:type="dxa"/>
             <w:shd w:val="clear" w:color="auto" w:fill="6BA1D7"/>
             <w:vAlign w:val="center"/>
           </w:tcPr>
@@ -416,7 +416,7 @@
         </w:tc>
         <w:tc>
           <w:tcPr>
-            <w:tcW w:w="1228" w:type="dxa"/>
+            <w:tcW w:w="1134" w:type="dxa"/>
             <w:shd w:val="clear" w:color="auto" w:fill="6BA1D7"/>
             <w:vAlign w:val="center"/>
           </w:tcPr>
@@ -441,7 +441,7 @@
         </w:tc>
         <w:tc>
           <w:tcPr>
-            <w:tcW w:w="1115" w:type="dxa"/>
+            <w:tcW w:w="1134" w:type="dxa"/>
             <w:shd w:val="clear" w:color="auto" w:fill="6BA1D7"/>
             <w:vAlign w:val="center"/>
           </w:tcPr>
@@ -460,26 +460,26 @@
                 <w:sz w:val="24"/>
                 <w:szCs w:val="24"/>
               </w:rPr>
-              <w:t>2</w:t>
-            </w:r>
-            <w:r>
-              <w:rPr>
-                <w:sz w:val="24"/>
-                <w:szCs w:val="24"/>
-              </w:rPr>
-              <w:t>8</w:t>
-            </w:r>
-          </w:p>
-        </w:tc>
-        <w:tc>
-          <w:tcPr>
-            <w:tcW w:w="6876" w:type="dxa"/>
-            <w:shd w:val="clear" w:color="auto" w:fill="6BA1D7"/>
-            <w:vAlign w:val="center"/>
-          </w:tcPr>
-          <w:p>
-            <w:pPr>
-              <w:ind w:left="-120" w:right="-104"/>
+              <w:t>1</w:t>
+            </w:r>
+            <w:r>
+              <w:rPr>
+                <w:sz w:val="24"/>
+                <w:szCs w:val="24"/>
+              </w:rPr>
+              <w:t>0</w:t>
+            </w:r>
+          </w:p>
+        </w:tc>
+        <w:tc>
+          <w:tcPr>
+            <w:tcW w:w="7211" w:type="dxa"/>
+            <w:shd w:val="clear" w:color="auto" w:fill="6BA1D7"/>
+            <w:vAlign w:val="center"/>
+          </w:tcPr>
+          <w:p>
+            <w:pPr>
+              <w:ind w:left="-120"/>
               <w:jc w:val="center"/>
               <w:cnfStyle w:val="000000100000" w:firstRow="0" w:lastRow="0" w:firstColumn="0" w:lastColumn="0" w:oddVBand="0" w:evenVBand="0" w:oddHBand="1" w:evenHBand="0" w:firstRowFirstColumn="0" w:firstRowLastColumn="0" w:lastRowFirstColumn="0" w:lastRowLastColumn="0"/>
               <w:rPr>
@@ -492,7 +492,23 @@
                 <w:sz w:val="24"/>
                 <w:szCs w:val="24"/>
               </w:rPr>
-              <w:t>As an administrator, I can add data to the system.</w:t>
+              <w:t xml:space="preserve">A project description </w:t>
+            </w:r>
+            <w:proofErr w:type="gramStart"/>
+            <w:r>
+              <w:rPr>
+                <w:sz w:val="24"/>
+                <w:szCs w:val="24"/>
+              </w:rPr>
+              <w:t>has to</w:t>
+            </w:r>
+            <w:proofErr w:type="gramEnd"/>
+            <w:r>
+              <w:rPr>
+                <w:sz w:val="24"/>
+                <w:szCs w:val="24"/>
+              </w:rPr>
+              <w:t xml:space="preserve"> be presented in order to get an overview of the system.</w:t>
             </w:r>
           </w:p>
         </w:tc>
@@ -504,7 +520,7 @@
         <w:tc>
           <w:tcPr>
             <w:cnfStyle w:val="001000000000" w:firstRow="0" w:lastRow="0" w:firstColumn="1" w:lastColumn="0" w:oddVBand="0" w:evenVBand="0" w:oddHBand="0" w:evenHBand="0" w:firstRowFirstColumn="0" w:firstRowLastColumn="0" w:lastRowFirstColumn="0" w:lastRowLastColumn="0"/>
-            <w:tcW w:w="681" w:type="dxa"/>
+            <w:tcW w:w="421" w:type="dxa"/>
             <w:shd w:val="clear" w:color="auto" w:fill="6BA1D7"/>
             <w:vAlign w:val="center"/>
           </w:tcPr>
@@ -530,7 +546,7 @@
         </w:tc>
         <w:tc>
           <w:tcPr>
-            <w:tcW w:w="1228" w:type="dxa"/>
+            <w:tcW w:w="1134" w:type="dxa"/>
             <w:shd w:val="clear" w:color="auto" w:fill="6BA1D7"/>
             <w:vAlign w:val="center"/>
           </w:tcPr>
@@ -555,7 +571,7 @@
         </w:tc>
         <w:tc>
           <w:tcPr>
-            <w:tcW w:w="1115" w:type="dxa"/>
+            <w:tcW w:w="1134" w:type="dxa"/>
             <w:shd w:val="clear" w:color="auto" w:fill="6BA1D7"/>
             <w:vAlign w:val="center"/>
           </w:tcPr>
@@ -574,26 +590,19 @@
                 <w:sz w:val="24"/>
                 <w:szCs w:val="24"/>
               </w:rPr>
-              <w:t>2</w:t>
-            </w:r>
-            <w:r>
-              <w:rPr>
-                <w:sz w:val="24"/>
-                <w:szCs w:val="24"/>
-              </w:rPr>
-              <w:t>8</w:t>
-            </w:r>
-          </w:p>
-        </w:tc>
-        <w:tc>
-          <w:tcPr>
-            <w:tcW w:w="6876" w:type="dxa"/>
-            <w:shd w:val="clear" w:color="auto" w:fill="6BA1D7"/>
-            <w:vAlign w:val="center"/>
-          </w:tcPr>
-          <w:p>
-            <w:pPr>
-              <w:ind w:left="-120" w:right="-104"/>
+              <w:t>25</w:t>
+            </w:r>
+          </w:p>
+        </w:tc>
+        <w:tc>
+          <w:tcPr>
+            <w:tcW w:w="7211" w:type="dxa"/>
+            <w:shd w:val="clear" w:color="auto" w:fill="6BA1D7"/>
+            <w:vAlign w:val="center"/>
+          </w:tcPr>
+          <w:p>
+            <w:pPr>
+              <w:ind w:left="-120"/>
               <w:jc w:val="center"/>
               <w:cnfStyle w:val="000000000000" w:firstRow="0" w:lastRow="0" w:firstColumn="0" w:lastColumn="0" w:oddVBand="0" w:evenVBand="0" w:oddHBand="0" w:evenHBand="0" w:firstRowFirstColumn="0" w:firstRowLastColumn="0" w:lastRowFirstColumn="0" w:lastRowLastColumn="0"/>
               <w:rPr>
@@ -606,7 +615,23 @@
                 <w:sz w:val="24"/>
                 <w:szCs w:val="24"/>
               </w:rPr>
-              <w:t>As a head administrator, I can delete data from the system.</w:t>
+              <w:t xml:space="preserve">A list of the requirements together with the diagrams </w:t>
+            </w:r>
+            <w:proofErr w:type="gramStart"/>
+            <w:r>
+              <w:rPr>
+                <w:sz w:val="24"/>
+                <w:szCs w:val="24"/>
+              </w:rPr>
+              <w:t>have to</w:t>
+            </w:r>
+            <w:proofErr w:type="gramEnd"/>
+            <w:r>
+              <w:rPr>
+                <w:sz w:val="24"/>
+                <w:szCs w:val="24"/>
+              </w:rPr>
+              <w:t xml:space="preserve"> be created in order to have a way of showing what the system should be able to perform and how.</w:t>
             </w:r>
           </w:p>
         </w:tc>
@@ -619,7 +644,7 @@
         <w:tc>
           <w:tcPr>
             <w:cnfStyle w:val="001000000000" w:firstRow="0" w:lastRow="0" w:firstColumn="1" w:lastColumn="0" w:oddVBand="0" w:evenVBand="0" w:oddHBand="0" w:evenHBand="0" w:firstRowFirstColumn="0" w:firstRowLastColumn="0" w:lastRowFirstColumn="0" w:lastRowLastColumn="0"/>
-            <w:tcW w:w="681" w:type="dxa"/>
+            <w:tcW w:w="421" w:type="dxa"/>
             <w:shd w:val="clear" w:color="auto" w:fill="6BA1D7"/>
             <w:vAlign w:val="center"/>
           </w:tcPr>
@@ -645,7 +670,7 @@
         </w:tc>
         <w:tc>
           <w:tcPr>
-            <w:tcW w:w="1228" w:type="dxa"/>
+            <w:tcW w:w="1134" w:type="dxa"/>
             <w:shd w:val="clear" w:color="auto" w:fill="6BA1D7"/>
             <w:vAlign w:val="center"/>
           </w:tcPr>
@@ -670,7 +695,7 @@
         </w:tc>
         <w:tc>
           <w:tcPr>
-            <w:tcW w:w="1115" w:type="dxa"/>
+            <w:tcW w:w="1134" w:type="dxa"/>
             <w:shd w:val="clear" w:color="auto" w:fill="6BA1D7"/>
             <w:vAlign w:val="center"/>
           </w:tcPr>
@@ -689,19 +714,19 @@
                 <w:sz w:val="24"/>
                 <w:szCs w:val="24"/>
               </w:rPr>
-              <w:t>24</w:t>
-            </w:r>
-          </w:p>
-        </w:tc>
-        <w:tc>
-          <w:tcPr>
-            <w:tcW w:w="6876" w:type="dxa"/>
-            <w:shd w:val="clear" w:color="auto" w:fill="6BA1D7"/>
-            <w:vAlign w:val="center"/>
-          </w:tcPr>
-          <w:p>
-            <w:pPr>
-              <w:ind w:left="-120" w:right="-104"/>
+              <w:t>20</w:t>
+            </w:r>
+          </w:p>
+        </w:tc>
+        <w:tc>
+          <w:tcPr>
+            <w:tcW w:w="7211" w:type="dxa"/>
+            <w:shd w:val="clear" w:color="auto" w:fill="6BA1D7"/>
+            <w:vAlign w:val="center"/>
+          </w:tcPr>
+          <w:p>
+            <w:pPr>
+              <w:ind w:left="-120"/>
               <w:jc w:val="center"/>
               <w:cnfStyle w:val="000000100000" w:firstRow="0" w:lastRow="0" w:firstColumn="0" w:lastColumn="0" w:oddVBand="0" w:evenVBand="0" w:oddHBand="1" w:evenHBand="0" w:firstRowFirstColumn="0" w:firstRowLastColumn="0" w:lastRowFirstColumn="0" w:lastRowLastColumn="0"/>
               <w:rPr>
@@ -714,7 +739,30 @@
                 <w:sz w:val="24"/>
                 <w:szCs w:val="24"/>
               </w:rPr>
-              <w:t>As a head administrator, I can cancel flights.</w:t>
+              <w:t xml:space="preserve">Every </w:t>
+            </w:r>
+            <w:r>
+              <w:rPr>
+                <w:sz w:val="24"/>
+                <w:szCs w:val="24"/>
+              </w:rPr>
+              <w:t xml:space="preserve">use case and requirement </w:t>
+            </w:r>
+            <w:proofErr w:type="gramStart"/>
+            <w:r>
+              <w:rPr>
+                <w:sz w:val="24"/>
+                <w:szCs w:val="24"/>
+              </w:rPr>
+              <w:t>has</w:t>
+            </w:r>
+            <w:proofErr w:type="gramEnd"/>
+            <w:r>
+              <w:rPr>
+                <w:sz w:val="24"/>
+                <w:szCs w:val="24"/>
+              </w:rPr>
+              <w:t xml:space="preserve"> to be tested.</w:t>
             </w:r>
           </w:p>
         </w:tc>
@@ -726,7 +774,7 @@
         <w:tc>
           <w:tcPr>
             <w:cnfStyle w:val="001000000000" w:firstRow="0" w:lastRow="0" w:firstColumn="1" w:lastColumn="0" w:oddVBand="0" w:evenVBand="0" w:oddHBand="0" w:evenHBand="0" w:firstRowFirstColumn="0" w:firstRowLastColumn="0" w:lastRowFirstColumn="0" w:lastRowLastColumn="0"/>
-            <w:tcW w:w="681" w:type="dxa"/>
+            <w:tcW w:w="421" w:type="dxa"/>
             <w:shd w:val="clear" w:color="auto" w:fill="6BA1D7"/>
             <w:vAlign w:val="center"/>
           </w:tcPr>
@@ -752,7 +800,7 @@
         </w:tc>
         <w:tc>
           <w:tcPr>
-            <w:tcW w:w="1228" w:type="dxa"/>
+            <w:tcW w:w="1134" w:type="dxa"/>
             <w:shd w:val="clear" w:color="auto" w:fill="6BA1D7"/>
             <w:vAlign w:val="center"/>
           </w:tcPr>
@@ -777,7 +825,7 @@
         </w:tc>
         <w:tc>
           <w:tcPr>
-            <w:tcW w:w="1115" w:type="dxa"/>
+            <w:tcW w:w="1134" w:type="dxa"/>
             <w:shd w:val="clear" w:color="auto" w:fill="6BA1D7"/>
             <w:vAlign w:val="center"/>
           </w:tcPr>
@@ -796,26 +844,19 @@
                 <w:sz w:val="24"/>
                 <w:szCs w:val="24"/>
               </w:rPr>
-              <w:t>1</w:t>
-            </w:r>
-            <w:r>
-              <w:rPr>
-                <w:sz w:val="24"/>
-                <w:szCs w:val="24"/>
-              </w:rPr>
-              <w:t>6</w:t>
-            </w:r>
-          </w:p>
-        </w:tc>
-        <w:tc>
-          <w:tcPr>
-            <w:tcW w:w="6876" w:type="dxa"/>
-            <w:shd w:val="clear" w:color="auto" w:fill="6BA1D7"/>
-            <w:vAlign w:val="center"/>
-          </w:tcPr>
-          <w:p>
-            <w:pPr>
-              <w:ind w:left="-120" w:right="-104"/>
+              <w:t>20</w:t>
+            </w:r>
+          </w:p>
+        </w:tc>
+        <w:tc>
+          <w:tcPr>
+            <w:tcW w:w="7211" w:type="dxa"/>
+            <w:shd w:val="clear" w:color="auto" w:fill="6BA1D7"/>
+            <w:vAlign w:val="center"/>
+          </w:tcPr>
+          <w:p>
+            <w:pPr>
+              <w:ind w:left="-120"/>
               <w:jc w:val="center"/>
               <w:cnfStyle w:val="000000000000" w:firstRow="0" w:lastRow="0" w:firstColumn="0" w:lastColumn="0" w:oddVBand="0" w:evenVBand="0" w:oddHBand="0" w:evenHBand="0" w:firstRowFirstColumn="0" w:firstRowLastColumn="0" w:lastRowFirstColumn="0" w:lastRowLastColumn="0"/>
               <w:rPr>
@@ -828,7 +869,7 @@
                 <w:sz w:val="24"/>
                 <w:szCs w:val="24"/>
               </w:rPr>
-              <w:t xml:space="preserve">As an administrator, I can change data for club members, crew, </w:t>
+              <w:t xml:space="preserve">Every feature of the system </w:t>
             </w:r>
             <w:proofErr w:type="gramStart"/>
             <w:r>
@@ -836,7 +877,7 @@
                 <w:sz w:val="24"/>
                 <w:szCs w:val="24"/>
               </w:rPr>
-              <w:t>flights  and</w:t>
+              <w:t>has to</w:t>
             </w:r>
             <w:proofErr w:type="gramEnd"/>
             <w:r>
@@ -844,7 +885,14 @@
                 <w:sz w:val="24"/>
                 <w:szCs w:val="24"/>
               </w:rPr>
-              <w:t xml:space="preserve"> passengers.</w:t>
+              <w:t xml:space="preserve"> be tested</w:t>
+            </w:r>
+            <w:r>
+              <w:rPr>
+                <w:sz w:val="24"/>
+                <w:szCs w:val="24"/>
+              </w:rPr>
+              <w:t>.</w:t>
             </w:r>
           </w:p>
         </w:tc>
@@ -857,7 +905,7 @@
         <w:tc>
           <w:tcPr>
             <w:cnfStyle w:val="001000000000" w:firstRow="0" w:lastRow="0" w:firstColumn="1" w:lastColumn="0" w:oddVBand="0" w:evenVBand="0" w:oddHBand="0" w:evenHBand="0" w:firstRowFirstColumn="0" w:firstRowLastColumn="0" w:lastRowFirstColumn="0" w:lastRowLastColumn="0"/>
-            <w:tcW w:w="681" w:type="dxa"/>
+            <w:tcW w:w="421" w:type="dxa"/>
             <w:shd w:val="clear" w:color="auto" w:fill="6BA1D7"/>
             <w:vAlign w:val="center"/>
           </w:tcPr>
@@ -883,7 +931,7 @@
         </w:tc>
         <w:tc>
           <w:tcPr>
-            <w:tcW w:w="1228" w:type="dxa"/>
+            <w:tcW w:w="1134" w:type="dxa"/>
             <w:shd w:val="clear" w:color="auto" w:fill="6BA1D7"/>
             <w:vAlign w:val="center"/>
           </w:tcPr>
@@ -908,7 +956,7 @@
         </w:tc>
         <w:tc>
           <w:tcPr>
-            <w:tcW w:w="1115" w:type="dxa"/>
+            <w:tcW w:w="1134" w:type="dxa"/>
             <w:shd w:val="clear" w:color="auto" w:fill="6BA1D7"/>
             <w:vAlign w:val="center"/>
           </w:tcPr>
@@ -927,20 +975,13 @@
                 <w:sz w:val="24"/>
                 <w:szCs w:val="24"/>
               </w:rPr>
-              <w:t>1</w:t>
-            </w:r>
-            <w:r>
-              <w:rPr>
-                <w:sz w:val="24"/>
-                <w:szCs w:val="24"/>
-              </w:rPr>
-              <w:t>6</w:t>
-            </w:r>
-          </w:p>
-        </w:tc>
-        <w:tc>
-          <w:tcPr>
-            <w:tcW w:w="6876" w:type="dxa"/>
+              <w:t>10</w:t>
+            </w:r>
+          </w:p>
+        </w:tc>
+        <w:tc>
+          <w:tcPr>
+            <w:tcW w:w="7211" w:type="dxa"/>
             <w:shd w:val="clear" w:color="auto" w:fill="6BA1D7"/>
             <w:vAlign w:val="center"/>
           </w:tcPr>
@@ -959,23 +1000,7 @@
                 <w:sz w:val="24"/>
                 <w:szCs w:val="24"/>
               </w:rPr>
-              <w:t xml:space="preserve">As an administrator, I can select the id for flights </w:t>
-            </w:r>
-            <w:proofErr w:type="gramStart"/>
-            <w:r>
-              <w:rPr>
-                <w:sz w:val="24"/>
-                <w:szCs w:val="24"/>
-              </w:rPr>
-              <w:t>in order to</w:t>
-            </w:r>
-            <w:proofErr w:type="gramEnd"/>
-            <w:r>
-              <w:rPr>
-                <w:sz w:val="24"/>
-                <w:szCs w:val="24"/>
-              </w:rPr>
-              <w:t xml:space="preserve"> get flights with a specified id.</w:t>
+              <w:t>As an administrator, I can add data to the system.</w:t>
             </w:r>
           </w:p>
         </w:tc>
@@ -987,7 +1012,7 @@
         <w:tc>
           <w:tcPr>
             <w:cnfStyle w:val="001000000000" w:firstRow="0" w:lastRow="0" w:firstColumn="1" w:lastColumn="0" w:oddVBand="0" w:evenVBand="0" w:oddHBand="0" w:evenHBand="0" w:firstRowFirstColumn="0" w:firstRowLastColumn="0" w:lastRowFirstColumn="0" w:lastRowLastColumn="0"/>
-            <w:tcW w:w="681" w:type="dxa"/>
+            <w:tcW w:w="421" w:type="dxa"/>
             <w:shd w:val="clear" w:color="auto" w:fill="6BA1D7"/>
             <w:vAlign w:val="center"/>
           </w:tcPr>
@@ -1013,7 +1038,7 @@
         </w:tc>
         <w:tc>
           <w:tcPr>
-            <w:tcW w:w="1228" w:type="dxa"/>
+            <w:tcW w:w="1134" w:type="dxa"/>
             <w:shd w:val="clear" w:color="auto" w:fill="6BA1D7"/>
             <w:vAlign w:val="center"/>
           </w:tcPr>
@@ -1038,7 +1063,7 @@
         </w:tc>
         <w:tc>
           <w:tcPr>
-            <w:tcW w:w="1115" w:type="dxa"/>
+            <w:tcW w:w="1134" w:type="dxa"/>
             <w:shd w:val="clear" w:color="auto" w:fill="6BA1D7"/>
             <w:vAlign w:val="center"/>
           </w:tcPr>
@@ -1057,20 +1082,13 @@
                 <w:sz w:val="24"/>
                 <w:szCs w:val="24"/>
               </w:rPr>
-              <w:t>1</w:t>
-            </w:r>
-            <w:r>
-              <w:rPr>
-                <w:sz w:val="24"/>
-                <w:szCs w:val="24"/>
-              </w:rPr>
-              <w:t>6</w:t>
-            </w:r>
-          </w:p>
-        </w:tc>
-        <w:tc>
-          <w:tcPr>
-            <w:tcW w:w="6876" w:type="dxa"/>
+              <w:t>10</w:t>
+            </w:r>
+          </w:p>
+        </w:tc>
+        <w:tc>
+          <w:tcPr>
+            <w:tcW w:w="7211" w:type="dxa"/>
             <w:shd w:val="clear" w:color="auto" w:fill="6BA1D7"/>
             <w:vAlign w:val="center"/>
           </w:tcPr>
@@ -1089,23 +1107,7 @@
                 <w:sz w:val="24"/>
                 <w:szCs w:val="24"/>
               </w:rPr>
-              <w:t xml:space="preserve">As an administrator, I can select date/time range for flights </w:t>
-            </w:r>
-            <w:proofErr w:type="gramStart"/>
-            <w:r>
-              <w:rPr>
-                <w:sz w:val="24"/>
-                <w:szCs w:val="24"/>
-              </w:rPr>
-              <w:t>in order to</w:t>
-            </w:r>
-            <w:proofErr w:type="gramEnd"/>
-            <w:r>
-              <w:rPr>
-                <w:sz w:val="24"/>
-                <w:szCs w:val="24"/>
-              </w:rPr>
-              <w:t xml:space="preserve"> get flights in a specified range.</w:t>
+              <w:t>As an administrator, I can find data.</w:t>
             </w:r>
           </w:p>
         </w:tc>
@@ -1118,7 +1120,7 @@
         <w:tc>
           <w:tcPr>
             <w:cnfStyle w:val="001000000000" w:firstRow="0" w:lastRow="0" w:firstColumn="1" w:lastColumn="0" w:oddVBand="0" w:evenVBand="0" w:oddHBand="0" w:evenHBand="0" w:firstRowFirstColumn="0" w:firstRowLastColumn="0" w:lastRowFirstColumn="0" w:lastRowLastColumn="0"/>
-            <w:tcW w:w="681" w:type="dxa"/>
+            <w:tcW w:w="421" w:type="dxa"/>
             <w:shd w:val="clear" w:color="auto" w:fill="6BA1D7"/>
             <w:vAlign w:val="center"/>
           </w:tcPr>
@@ -1144,7 +1146,7 @@
         </w:tc>
         <w:tc>
           <w:tcPr>
-            <w:tcW w:w="1228" w:type="dxa"/>
+            <w:tcW w:w="1134" w:type="dxa"/>
             <w:shd w:val="clear" w:color="auto" w:fill="6BA1D7"/>
             <w:vAlign w:val="center"/>
           </w:tcPr>
@@ -1169,7 +1171,7 @@
         </w:tc>
         <w:tc>
           <w:tcPr>
-            <w:tcW w:w="1115" w:type="dxa"/>
+            <w:tcW w:w="1134" w:type="dxa"/>
             <w:shd w:val="clear" w:color="auto" w:fill="6BA1D7"/>
             <w:vAlign w:val="center"/>
           </w:tcPr>
@@ -1188,20 +1190,13 @@
                 <w:sz w:val="24"/>
                 <w:szCs w:val="24"/>
               </w:rPr>
-              <w:t>1</w:t>
-            </w:r>
-            <w:r>
-              <w:rPr>
-                <w:sz w:val="24"/>
-                <w:szCs w:val="24"/>
-              </w:rPr>
-              <w:t>6</w:t>
-            </w:r>
-          </w:p>
-        </w:tc>
-        <w:tc>
-          <w:tcPr>
-            <w:tcW w:w="6876" w:type="dxa"/>
+              <w:t>10</w:t>
+            </w:r>
+          </w:p>
+        </w:tc>
+        <w:tc>
+          <w:tcPr>
+            <w:tcW w:w="7211" w:type="dxa"/>
             <w:shd w:val="clear" w:color="auto" w:fill="6BA1D7"/>
             <w:vAlign w:val="center"/>
           </w:tcPr>
@@ -1220,23 +1215,7 @@
                 <w:sz w:val="24"/>
                 <w:szCs w:val="24"/>
               </w:rPr>
-              <w:t xml:space="preserve">As an administrator, I can select cities for flights </w:t>
-            </w:r>
-            <w:proofErr w:type="gramStart"/>
-            <w:r>
-              <w:rPr>
-                <w:sz w:val="24"/>
-                <w:szCs w:val="24"/>
-              </w:rPr>
-              <w:t>in order to</w:t>
-            </w:r>
-            <w:proofErr w:type="gramEnd"/>
-            <w:r>
-              <w:rPr>
-                <w:sz w:val="24"/>
-                <w:szCs w:val="24"/>
-              </w:rPr>
-              <w:t xml:space="preserve"> get flights from/to the specified cities.</w:t>
+              <w:t>As an administrator, I can change data.</w:t>
             </w:r>
           </w:p>
         </w:tc>
@@ -1248,7 +1227,7 @@
         <w:tc>
           <w:tcPr>
             <w:cnfStyle w:val="001000000000" w:firstRow="0" w:lastRow="0" w:firstColumn="1" w:lastColumn="0" w:oddVBand="0" w:evenVBand="0" w:oddHBand="0" w:evenHBand="0" w:firstRowFirstColumn="0" w:firstRowLastColumn="0" w:lastRowFirstColumn="0" w:lastRowLastColumn="0"/>
-            <w:tcW w:w="681" w:type="dxa"/>
+            <w:tcW w:w="421" w:type="dxa"/>
             <w:shd w:val="clear" w:color="auto" w:fill="6BA1D7"/>
             <w:vAlign w:val="center"/>
           </w:tcPr>
@@ -1268,13 +1247,13 @@
                 <w:sz w:val="24"/>
                 <w:szCs w:val="24"/>
               </w:rPr>
-              <w:t>11</w:t>
-            </w:r>
-          </w:p>
-        </w:tc>
-        <w:tc>
-          <w:tcPr>
-            <w:tcW w:w="1228" w:type="dxa"/>
+              <w:t>10</w:t>
+            </w:r>
+          </w:p>
+        </w:tc>
+        <w:tc>
+          <w:tcPr>
+            <w:tcW w:w="1134" w:type="dxa"/>
             <w:shd w:val="clear" w:color="auto" w:fill="6BA1D7"/>
             <w:vAlign w:val="center"/>
           </w:tcPr>
@@ -1299,7 +1278,7 @@
         </w:tc>
         <w:tc>
           <w:tcPr>
-            <w:tcW w:w="1115" w:type="dxa"/>
+            <w:tcW w:w="1134" w:type="dxa"/>
             <w:shd w:val="clear" w:color="auto" w:fill="6BA1D7"/>
             <w:vAlign w:val="center"/>
           </w:tcPr>
@@ -1318,26 +1297,19 @@
                 <w:sz w:val="24"/>
                 <w:szCs w:val="24"/>
               </w:rPr>
-              <w:t>1</w:t>
-            </w:r>
-            <w:r>
-              <w:rPr>
-                <w:sz w:val="24"/>
-                <w:szCs w:val="24"/>
-              </w:rPr>
-              <w:t>6</w:t>
-            </w:r>
-          </w:p>
-        </w:tc>
-        <w:tc>
-          <w:tcPr>
-            <w:tcW w:w="6876" w:type="dxa"/>
-            <w:shd w:val="clear" w:color="auto" w:fill="6BA1D7"/>
-            <w:vAlign w:val="center"/>
-          </w:tcPr>
-          <w:p>
-            <w:pPr>
-              <w:ind w:left="-120"/>
+              <w:t>10</w:t>
+            </w:r>
+          </w:p>
+        </w:tc>
+        <w:tc>
+          <w:tcPr>
+            <w:tcW w:w="7211" w:type="dxa"/>
+            <w:shd w:val="clear" w:color="auto" w:fill="6BA1D7"/>
+            <w:vAlign w:val="center"/>
+          </w:tcPr>
+          <w:p>
+            <w:pPr>
+              <w:ind w:left="-120" w:right="-104"/>
               <w:jc w:val="center"/>
               <w:cnfStyle w:val="000000000000" w:firstRow="0" w:lastRow="0" w:firstColumn="0" w:lastColumn="0" w:oddVBand="0" w:evenVBand="0" w:oddHBand="0" w:evenHBand="0" w:firstRowFirstColumn="0" w:firstRowLastColumn="0" w:lastRowFirstColumn="0" w:lastRowLastColumn="0"/>
               <w:rPr>
@@ -1350,23 +1322,7 @@
                 <w:sz w:val="24"/>
                 <w:szCs w:val="24"/>
               </w:rPr>
-              <w:t xml:space="preserve">As a user, I can choose a seat, size of luggage, method of payment or type of check-in </w:t>
-            </w:r>
-            <w:proofErr w:type="gramStart"/>
-            <w:r>
-              <w:rPr>
-                <w:sz w:val="24"/>
-                <w:szCs w:val="24"/>
-              </w:rPr>
-              <w:t>in order to</w:t>
-            </w:r>
-            <w:proofErr w:type="gramEnd"/>
-            <w:r>
-              <w:rPr>
-                <w:sz w:val="24"/>
-                <w:szCs w:val="24"/>
-              </w:rPr>
-              <w:t xml:space="preserve"> book a ticket.</w:t>
+              <w:t>As an administrator, I can get a list of all specified data.</w:t>
             </w:r>
           </w:p>
         </w:tc>
@@ -1379,7 +1335,7 @@
         <w:tc>
           <w:tcPr>
             <w:cnfStyle w:val="001000000000" w:firstRow="0" w:lastRow="0" w:firstColumn="1" w:lastColumn="0" w:oddVBand="0" w:evenVBand="0" w:oddHBand="0" w:evenHBand="0" w:firstRowFirstColumn="0" w:firstRowLastColumn="0" w:lastRowFirstColumn="0" w:lastRowLastColumn="0"/>
-            <w:tcW w:w="681" w:type="dxa"/>
+            <w:tcW w:w="421" w:type="dxa"/>
             <w:shd w:val="clear" w:color="auto" w:fill="6BA1D7"/>
             <w:vAlign w:val="center"/>
           </w:tcPr>
@@ -1399,21 +1355,13 @@
                 <w:sz w:val="24"/>
                 <w:szCs w:val="24"/>
               </w:rPr>
-              <w:t>1</w:t>
-            </w:r>
-            <w:r>
-              <w:rPr>
-                <w:b w:val="0"/>
-                <w:sz w:val="24"/>
-                <w:szCs w:val="24"/>
-              </w:rPr>
-              <w:t>2</w:t>
-            </w:r>
-          </w:p>
-        </w:tc>
-        <w:tc>
-          <w:tcPr>
-            <w:tcW w:w="1228" w:type="dxa"/>
+              <w:t>11</w:t>
+            </w:r>
+          </w:p>
+        </w:tc>
+        <w:tc>
+          <w:tcPr>
+            <w:tcW w:w="1134" w:type="dxa"/>
             <w:shd w:val="clear" w:color="auto" w:fill="6BA1D7"/>
             <w:vAlign w:val="center"/>
           </w:tcPr>
@@ -1438,7 +1386,7 @@
         </w:tc>
         <w:tc>
           <w:tcPr>
-            <w:tcW w:w="1115" w:type="dxa"/>
+            <w:tcW w:w="1134" w:type="dxa"/>
             <w:shd w:val="clear" w:color="auto" w:fill="6BA1D7"/>
             <w:vAlign w:val="center"/>
           </w:tcPr>
@@ -1457,26 +1405,19 @@
                 <w:sz w:val="24"/>
                 <w:szCs w:val="24"/>
               </w:rPr>
-              <w:t>1</w:t>
-            </w:r>
-            <w:r>
-              <w:rPr>
-                <w:sz w:val="24"/>
-                <w:szCs w:val="24"/>
-              </w:rPr>
-              <w:t>6</w:t>
-            </w:r>
-          </w:p>
-        </w:tc>
-        <w:tc>
-          <w:tcPr>
-            <w:tcW w:w="6876" w:type="dxa"/>
-            <w:shd w:val="clear" w:color="auto" w:fill="6BA1D7"/>
-            <w:vAlign w:val="center"/>
-          </w:tcPr>
-          <w:p>
-            <w:pPr>
-              <w:ind w:left="-120"/>
+              <w:t>10</w:t>
+            </w:r>
+          </w:p>
+        </w:tc>
+        <w:tc>
+          <w:tcPr>
+            <w:tcW w:w="7211" w:type="dxa"/>
+            <w:shd w:val="clear" w:color="auto" w:fill="6BA1D7"/>
+            <w:vAlign w:val="center"/>
+          </w:tcPr>
+          <w:p>
+            <w:pPr>
+              <w:ind w:left="-120" w:right="-104"/>
               <w:jc w:val="center"/>
               <w:cnfStyle w:val="000000100000" w:firstRow="0" w:lastRow="0" w:firstColumn="0" w:lastColumn="0" w:oddVBand="0" w:evenVBand="0" w:oddHBand="1" w:evenHBand="0" w:firstRowFirstColumn="0" w:firstRowLastColumn="0" w:lastRowFirstColumn="0" w:lastRowLastColumn="0"/>
               <w:rPr>
@@ -1489,56 +1430,20 @@
                 <w:sz w:val="24"/>
                 <w:szCs w:val="24"/>
               </w:rPr>
-              <w:t>As a user, I can select</w:t>
-            </w:r>
-            <w:r>
-              <w:rPr>
-                <w:sz w:val="24"/>
-                <w:szCs w:val="24"/>
-              </w:rPr>
-              <w:t xml:space="preserve"> </w:t>
-            </w:r>
-            <w:r>
-              <w:rPr>
-                <w:sz w:val="24"/>
-                <w:szCs w:val="24"/>
-              </w:rPr>
-              <w:t xml:space="preserve">departure and destination airport and the </w:t>
-            </w:r>
-            <w:r>
-              <w:rPr>
-                <w:sz w:val="24"/>
-                <w:szCs w:val="24"/>
-              </w:rPr>
-              <w:t xml:space="preserve">departure and return date (or departure only) for flights </w:t>
-            </w:r>
-            <w:proofErr w:type="gramStart"/>
-            <w:r>
-              <w:rPr>
-                <w:sz w:val="24"/>
-                <w:szCs w:val="24"/>
-              </w:rPr>
-              <w:t>in order to</w:t>
-            </w:r>
-            <w:proofErr w:type="gramEnd"/>
-            <w:r>
-              <w:rPr>
-                <w:sz w:val="24"/>
-                <w:szCs w:val="24"/>
-              </w:rPr>
-              <w:t xml:space="preserve"> get the available flights. </w:t>
+              <w:t>As a head administrator, I can cancel flights.</w:t>
             </w:r>
           </w:p>
         </w:tc>
       </w:tr>
       <w:tr>
         <w:trPr>
+          <w:trHeight w:val="309"/>
           <w:jc w:val="center"/>
         </w:trPr>
         <w:tc>
           <w:tcPr>
             <w:cnfStyle w:val="001000000000" w:firstRow="0" w:lastRow="0" w:firstColumn="1" w:lastColumn="0" w:oddVBand="0" w:evenVBand="0" w:oddHBand="0" w:evenHBand="0" w:firstRowFirstColumn="0" w:firstRowLastColumn="0" w:lastRowFirstColumn="0" w:lastRowLastColumn="0"/>
-            <w:tcW w:w="681" w:type="dxa"/>
+            <w:tcW w:w="421" w:type="dxa"/>
             <w:shd w:val="clear" w:color="auto" w:fill="6BA1D7"/>
             <w:vAlign w:val="center"/>
           </w:tcPr>
@@ -1558,21 +1463,13 @@
                 <w:sz w:val="24"/>
                 <w:szCs w:val="24"/>
               </w:rPr>
-              <w:t>1</w:t>
-            </w:r>
-            <w:r>
-              <w:rPr>
-                <w:b w:val="0"/>
-                <w:sz w:val="24"/>
-                <w:szCs w:val="24"/>
-              </w:rPr>
-              <w:t>3</w:t>
-            </w:r>
-          </w:p>
-        </w:tc>
-        <w:tc>
-          <w:tcPr>
-            <w:tcW w:w="1228" w:type="dxa"/>
+              <w:t>12</w:t>
+            </w:r>
+          </w:p>
+        </w:tc>
+        <w:tc>
+          <w:tcPr>
+            <w:tcW w:w="1134" w:type="dxa"/>
             <w:shd w:val="clear" w:color="auto" w:fill="6BA1D7"/>
             <w:vAlign w:val="center"/>
           </w:tcPr>
@@ -1597,7 +1494,7 @@
         </w:tc>
         <w:tc>
           <w:tcPr>
-            <w:tcW w:w="1115" w:type="dxa"/>
+            <w:tcW w:w="1134" w:type="dxa"/>
             <w:shd w:val="clear" w:color="auto" w:fill="6BA1D7"/>
             <w:vAlign w:val="center"/>
           </w:tcPr>
@@ -1616,13 +1513,13 @@
                 <w:sz w:val="24"/>
                 <w:szCs w:val="24"/>
               </w:rPr>
-              <w:t>12</w:t>
-            </w:r>
-          </w:p>
-        </w:tc>
-        <w:tc>
-          <w:tcPr>
-            <w:tcW w:w="6876" w:type="dxa"/>
+              <w:t>10</w:t>
+            </w:r>
+          </w:p>
+        </w:tc>
+        <w:tc>
+          <w:tcPr>
+            <w:tcW w:w="7211" w:type="dxa"/>
             <w:shd w:val="clear" w:color="auto" w:fill="6BA1D7"/>
             <w:vAlign w:val="center"/>
           </w:tcPr>
@@ -1641,7 +1538,7 @@
                 <w:sz w:val="24"/>
                 <w:szCs w:val="24"/>
               </w:rPr>
-              <w:t>As an administrator, I can get a list of all flights and club members.</w:t>
+              <w:t>As a head administrator, I can delete data from the system.</w:t>
             </w:r>
           </w:p>
         </w:tc>
@@ -1654,8 +1551,8 @@
         <w:tc>
           <w:tcPr>
             <w:cnfStyle w:val="001000000000" w:firstRow="0" w:lastRow="0" w:firstColumn="1" w:lastColumn="0" w:oddVBand="0" w:evenVBand="0" w:oddHBand="0" w:evenHBand="0" w:firstRowFirstColumn="0" w:firstRowLastColumn="0" w:lastRowFirstColumn="0" w:lastRowLastColumn="0"/>
-            <w:tcW w:w="681" w:type="dxa"/>
-            <w:shd w:val="clear" w:color="auto" w:fill="9CC2E5" w:themeFill="accent1" w:themeFillTint="99"/>
+            <w:tcW w:w="421" w:type="dxa"/>
+            <w:shd w:val="clear" w:color="auto" w:fill="6BA1D7"/>
             <w:vAlign w:val="center"/>
           </w:tcPr>
           <w:p>
@@ -1674,22 +1571,14 @@
                 <w:sz w:val="24"/>
                 <w:szCs w:val="24"/>
               </w:rPr>
-              <w:t>1</w:t>
-            </w:r>
-            <w:r>
-              <w:rPr>
-                <w:b w:val="0"/>
-                <w:sz w:val="24"/>
-                <w:szCs w:val="24"/>
-              </w:rPr>
-              <w:t>4</w:t>
-            </w:r>
-          </w:p>
-        </w:tc>
-        <w:tc>
-          <w:tcPr>
-            <w:tcW w:w="1228" w:type="dxa"/>
-            <w:shd w:val="clear" w:color="auto" w:fill="9CC2E5" w:themeFill="accent1" w:themeFillTint="99"/>
+              <w:t>13</w:t>
+            </w:r>
+          </w:p>
+        </w:tc>
+        <w:tc>
+          <w:tcPr>
+            <w:tcW w:w="1134" w:type="dxa"/>
+            <w:shd w:val="clear" w:color="auto" w:fill="6BA1D7"/>
             <w:vAlign w:val="center"/>
           </w:tcPr>
           <w:p>
@@ -1707,14 +1596,14 @@
                 <w:sz w:val="24"/>
                 <w:szCs w:val="24"/>
               </w:rPr>
-              <w:t>High</w:t>
-            </w:r>
-          </w:p>
-        </w:tc>
-        <w:tc>
-          <w:tcPr>
-            <w:tcW w:w="1115" w:type="dxa"/>
-            <w:shd w:val="clear" w:color="auto" w:fill="9CC2E5" w:themeFill="accent1" w:themeFillTint="99"/>
+              <w:t>Critical</w:t>
+            </w:r>
+          </w:p>
+        </w:tc>
+        <w:tc>
+          <w:tcPr>
+            <w:tcW w:w="1134" w:type="dxa"/>
+            <w:shd w:val="clear" w:color="auto" w:fill="6BA1D7"/>
             <w:vAlign w:val="center"/>
           </w:tcPr>
           <w:p>
@@ -1732,21 +1621,14 @@
                 <w:sz w:val="24"/>
                 <w:szCs w:val="24"/>
               </w:rPr>
-              <w:t>1</w:t>
-            </w:r>
-            <w:r>
-              <w:rPr>
-                <w:sz w:val="24"/>
-                <w:szCs w:val="24"/>
-              </w:rPr>
-              <w:t>2</w:t>
-            </w:r>
-          </w:p>
-        </w:tc>
-        <w:tc>
-          <w:tcPr>
-            <w:tcW w:w="6876" w:type="dxa"/>
-            <w:shd w:val="clear" w:color="auto" w:fill="9CC2E5" w:themeFill="accent1" w:themeFillTint="99"/>
+              <w:t>10</w:t>
+            </w:r>
+          </w:p>
+        </w:tc>
+        <w:tc>
+          <w:tcPr>
+            <w:tcW w:w="7211" w:type="dxa"/>
+            <w:shd w:val="clear" w:color="auto" w:fill="6BA1D7"/>
             <w:vAlign w:val="center"/>
           </w:tcPr>
           <w:p>
@@ -1764,7 +1646,7 @@
                 <w:sz w:val="24"/>
                 <w:szCs w:val="24"/>
               </w:rPr>
-              <w:t>As an administrator, I can set the annual fee for club members.</w:t>
+              <w:t>As a user, I can find a flight.</w:t>
             </w:r>
           </w:p>
         </w:tc>
@@ -1776,8 +1658,8 @@
         <w:tc>
           <w:tcPr>
             <w:cnfStyle w:val="001000000000" w:firstRow="0" w:lastRow="0" w:firstColumn="1" w:lastColumn="0" w:oddVBand="0" w:evenVBand="0" w:oddHBand="0" w:evenHBand="0" w:firstRowFirstColumn="0" w:firstRowLastColumn="0" w:lastRowFirstColumn="0" w:lastRowLastColumn="0"/>
-            <w:tcW w:w="681" w:type="dxa"/>
-            <w:shd w:val="clear" w:color="auto" w:fill="9CC2E5" w:themeFill="accent1" w:themeFillTint="99"/>
+            <w:tcW w:w="421" w:type="dxa"/>
+            <w:shd w:val="clear" w:color="auto" w:fill="6BA1D7"/>
             <w:vAlign w:val="center"/>
           </w:tcPr>
           <w:p>
@@ -1804,14 +1686,14 @@
                 <w:sz w:val="24"/>
                 <w:szCs w:val="24"/>
               </w:rPr>
-              <w:t>5</w:t>
-            </w:r>
-          </w:p>
-        </w:tc>
-        <w:tc>
-          <w:tcPr>
-            <w:tcW w:w="1228" w:type="dxa"/>
-            <w:shd w:val="clear" w:color="auto" w:fill="9CC2E5" w:themeFill="accent1" w:themeFillTint="99"/>
+              <w:t>4</w:t>
+            </w:r>
+          </w:p>
+        </w:tc>
+        <w:tc>
+          <w:tcPr>
+            <w:tcW w:w="1134" w:type="dxa"/>
+            <w:shd w:val="clear" w:color="auto" w:fill="6BA1D7"/>
             <w:vAlign w:val="center"/>
           </w:tcPr>
           <w:p>
@@ -1829,14 +1711,14 @@
                 <w:sz w:val="24"/>
                 <w:szCs w:val="24"/>
               </w:rPr>
-              <w:t>High</w:t>
-            </w:r>
-          </w:p>
-        </w:tc>
-        <w:tc>
-          <w:tcPr>
-            <w:tcW w:w="1115" w:type="dxa"/>
-            <w:shd w:val="clear" w:color="auto" w:fill="9CC2E5" w:themeFill="accent1" w:themeFillTint="99"/>
+              <w:t>Critical</w:t>
+            </w:r>
+          </w:p>
+        </w:tc>
+        <w:tc>
+          <w:tcPr>
+            <w:tcW w:w="1134" w:type="dxa"/>
+            <w:shd w:val="clear" w:color="auto" w:fill="6BA1D7"/>
             <w:vAlign w:val="center"/>
           </w:tcPr>
           <w:p>
@@ -1854,14 +1736,21 @@
                 <w:sz w:val="24"/>
                 <w:szCs w:val="24"/>
               </w:rPr>
-              <w:t>8</w:t>
-            </w:r>
-          </w:p>
-        </w:tc>
-        <w:tc>
-          <w:tcPr>
-            <w:tcW w:w="6876" w:type="dxa"/>
-            <w:shd w:val="clear" w:color="auto" w:fill="9CC2E5" w:themeFill="accent1" w:themeFillTint="99"/>
+              <w:t>1</w:t>
+            </w:r>
+            <w:r>
+              <w:rPr>
+                <w:sz w:val="24"/>
+                <w:szCs w:val="24"/>
+              </w:rPr>
+              <w:t>0</w:t>
+            </w:r>
+          </w:p>
+        </w:tc>
+        <w:tc>
+          <w:tcPr>
+            <w:tcW w:w="7211" w:type="dxa"/>
+            <w:shd w:val="clear" w:color="auto" w:fill="6BA1D7"/>
             <w:vAlign w:val="center"/>
           </w:tcPr>
           <w:p>
@@ -1879,7 +1768,7 @@
                 <w:sz w:val="24"/>
                 <w:szCs w:val="24"/>
               </w:rPr>
-              <w:t>As a user, I want to receive the ticket via email.</w:t>
+              <w:t>As a user, I can book a ticket for a given flight.</w:t>
             </w:r>
           </w:p>
         </w:tc>
@@ -1892,8 +1781,8 @@
         <w:tc>
           <w:tcPr>
             <w:cnfStyle w:val="001000000000" w:firstRow="0" w:lastRow="0" w:firstColumn="1" w:lastColumn="0" w:oddVBand="0" w:evenVBand="0" w:oddHBand="0" w:evenHBand="0" w:firstRowFirstColumn="0" w:firstRowLastColumn="0" w:lastRowFirstColumn="0" w:lastRowLastColumn="0"/>
-            <w:tcW w:w="681" w:type="dxa"/>
-            <w:shd w:val="clear" w:color="auto" w:fill="BDD6EE" w:themeFill="accent1" w:themeFillTint="66"/>
+            <w:tcW w:w="421" w:type="dxa"/>
+            <w:shd w:val="clear" w:color="auto" w:fill="9CC2E5" w:themeFill="accent1" w:themeFillTint="99"/>
             <w:vAlign w:val="center"/>
           </w:tcPr>
           <w:p>
@@ -1920,14 +1809,14 @@
                 <w:sz w:val="24"/>
                 <w:szCs w:val="24"/>
               </w:rPr>
-              <w:t>6</w:t>
-            </w:r>
-          </w:p>
-        </w:tc>
-        <w:tc>
-          <w:tcPr>
-            <w:tcW w:w="1228" w:type="dxa"/>
-            <w:shd w:val="clear" w:color="auto" w:fill="BDD6EE" w:themeFill="accent1" w:themeFillTint="66"/>
+              <w:t>5</w:t>
+            </w:r>
+          </w:p>
+        </w:tc>
+        <w:tc>
+          <w:tcPr>
+            <w:tcW w:w="1134" w:type="dxa"/>
+            <w:shd w:val="clear" w:color="auto" w:fill="9CC2E5" w:themeFill="accent1" w:themeFillTint="99"/>
             <w:vAlign w:val="center"/>
           </w:tcPr>
           <w:p>
@@ -1945,14 +1834,14 @@
                 <w:sz w:val="24"/>
                 <w:szCs w:val="24"/>
               </w:rPr>
-              <w:t>Medium</w:t>
-            </w:r>
-          </w:p>
-        </w:tc>
-        <w:tc>
-          <w:tcPr>
-            <w:tcW w:w="1115" w:type="dxa"/>
-            <w:shd w:val="clear" w:color="auto" w:fill="BDD6EE" w:themeFill="accent1" w:themeFillTint="66"/>
+              <w:t>High</w:t>
+            </w:r>
+          </w:p>
+        </w:tc>
+        <w:tc>
+          <w:tcPr>
+            <w:tcW w:w="1134" w:type="dxa"/>
+            <w:shd w:val="clear" w:color="auto" w:fill="9CC2E5" w:themeFill="accent1" w:themeFillTint="99"/>
             <w:vAlign w:val="center"/>
           </w:tcPr>
           <w:p>
@@ -1970,14 +1859,14 @@
                 <w:sz w:val="24"/>
                 <w:szCs w:val="24"/>
               </w:rPr>
-              <w:t>8</w:t>
-            </w:r>
-          </w:p>
-        </w:tc>
-        <w:tc>
-          <w:tcPr>
-            <w:tcW w:w="6876" w:type="dxa"/>
-            <w:shd w:val="clear" w:color="auto" w:fill="BDD6EE" w:themeFill="accent1" w:themeFillTint="66"/>
+              <w:t>15</w:t>
+            </w:r>
+          </w:p>
+        </w:tc>
+        <w:tc>
+          <w:tcPr>
+            <w:tcW w:w="7211" w:type="dxa"/>
+            <w:shd w:val="clear" w:color="auto" w:fill="9CC2E5" w:themeFill="accent1" w:themeFillTint="99"/>
             <w:vAlign w:val="center"/>
           </w:tcPr>
           <w:p>
@@ -1995,7 +1884,7 @@
                 <w:sz w:val="24"/>
                 <w:szCs w:val="24"/>
               </w:rPr>
-              <w:t xml:space="preserve">As a user, I can become a club member </w:t>
+              <w:t xml:space="preserve">All the data </w:t>
             </w:r>
             <w:proofErr w:type="gramStart"/>
             <w:r>
@@ -2003,7 +1892,7 @@
                 <w:sz w:val="24"/>
                 <w:szCs w:val="24"/>
               </w:rPr>
-              <w:t>in order to</w:t>
+              <w:t>has to</w:t>
             </w:r>
             <w:proofErr w:type="gramEnd"/>
             <w:r>
@@ -2011,7 +1900,7 @@
                 <w:sz w:val="24"/>
                 <w:szCs w:val="24"/>
               </w:rPr>
-              <w:t xml:space="preserve"> get discounts.</w:t>
+              <w:t xml:space="preserve"> be stored into the database.</w:t>
             </w:r>
           </w:p>
         </w:tc>
@@ -2023,34 +1912,33 @@
         <w:tc>
           <w:tcPr>
             <w:cnfStyle w:val="001000000000" w:firstRow="0" w:lastRow="0" w:firstColumn="1" w:lastColumn="0" w:oddVBand="0" w:evenVBand="0" w:oddHBand="0" w:evenHBand="0" w:firstRowFirstColumn="0" w:firstRowLastColumn="0" w:lastRowFirstColumn="0" w:lastRowLastColumn="0"/>
-            <w:tcW w:w="681" w:type="dxa"/>
-            <w:shd w:val="clear" w:color="auto" w:fill="BDD6EE" w:themeFill="accent1" w:themeFillTint="66"/>
-            <w:vAlign w:val="center"/>
-          </w:tcPr>
-          <w:p>
-            <w:pPr>
-              <w:ind w:left="-120"/>
-              <w:jc w:val="center"/>
+            <w:tcW w:w="421" w:type="dxa"/>
+            <w:shd w:val="clear" w:color="auto" w:fill="9CC2E5" w:themeFill="accent1" w:themeFillTint="99"/>
+            <w:vAlign w:val="center"/>
+          </w:tcPr>
+          <w:p>
+            <w:pPr>
+              <w:ind w:left="-120"/>
+              <w:jc w:val="center"/>
+              <w:rPr>
+                <w:sz w:val="24"/>
+                <w:szCs w:val="24"/>
+              </w:rPr>
+            </w:pPr>
+            <w:r>
               <w:rPr>
                 <w:b w:val="0"/>
                 <w:sz w:val="24"/>
                 <w:szCs w:val="24"/>
               </w:rPr>
-            </w:pPr>
-            <w:r>
-              <w:rPr>
-                <w:b w:val="0"/>
-                <w:sz w:val="24"/>
-                <w:szCs w:val="24"/>
-              </w:rPr>
-              <w:t>17</w:t>
-            </w:r>
-          </w:p>
-        </w:tc>
-        <w:tc>
-          <w:tcPr>
-            <w:tcW w:w="1228" w:type="dxa"/>
-            <w:shd w:val="clear" w:color="auto" w:fill="BDD6EE" w:themeFill="accent1" w:themeFillTint="66"/>
+              <w:t>16</w:t>
+            </w:r>
+          </w:p>
+        </w:tc>
+        <w:tc>
+          <w:tcPr>
+            <w:tcW w:w="1134" w:type="dxa"/>
+            <w:shd w:val="clear" w:color="auto" w:fill="9CC2E5" w:themeFill="accent1" w:themeFillTint="99"/>
             <w:vAlign w:val="center"/>
           </w:tcPr>
           <w:p>
@@ -2068,14 +1956,14 @@
                 <w:sz w:val="24"/>
                 <w:szCs w:val="24"/>
               </w:rPr>
-              <w:t>Medium</w:t>
-            </w:r>
-          </w:p>
-        </w:tc>
-        <w:tc>
-          <w:tcPr>
-            <w:tcW w:w="1115" w:type="dxa"/>
-            <w:shd w:val="clear" w:color="auto" w:fill="BDD6EE" w:themeFill="accent1" w:themeFillTint="66"/>
+              <w:t>High</w:t>
+            </w:r>
+          </w:p>
+        </w:tc>
+        <w:tc>
+          <w:tcPr>
+            <w:tcW w:w="1134" w:type="dxa"/>
+            <w:shd w:val="clear" w:color="auto" w:fill="9CC2E5" w:themeFill="accent1" w:themeFillTint="99"/>
             <w:vAlign w:val="center"/>
           </w:tcPr>
           <w:p>
@@ -2093,14 +1981,14 @@
                 <w:sz w:val="24"/>
                 <w:szCs w:val="24"/>
               </w:rPr>
-              <w:t>10</w:t>
-            </w:r>
-          </w:p>
-        </w:tc>
-        <w:tc>
-          <w:tcPr>
-            <w:tcW w:w="6876" w:type="dxa"/>
-            <w:shd w:val="clear" w:color="auto" w:fill="BDD6EE" w:themeFill="accent1" w:themeFillTint="66"/>
+              <w:t>5</w:t>
+            </w:r>
+          </w:p>
+        </w:tc>
+        <w:tc>
+          <w:tcPr>
+            <w:tcW w:w="7211" w:type="dxa"/>
+            <w:shd w:val="clear" w:color="auto" w:fill="9CC2E5" w:themeFill="accent1" w:themeFillTint="99"/>
             <w:vAlign w:val="center"/>
           </w:tcPr>
           <w:p>
@@ -2118,7 +2006,21 @@
                 <w:sz w:val="24"/>
                 <w:szCs w:val="24"/>
               </w:rPr>
-              <w:t>As a user and club member I can search only for cheap flights from my city</w:t>
+              <w:t xml:space="preserve">As an administrator, I can </w:t>
+            </w:r>
+            <w:r>
+              <w:rPr>
+                <w:sz w:val="24"/>
+                <w:szCs w:val="24"/>
+              </w:rPr>
+              <w:t>edit</w:t>
+            </w:r>
+            <w:r>
+              <w:rPr>
+                <w:sz w:val="24"/>
+                <w:szCs w:val="24"/>
+              </w:rPr>
+              <w:t xml:space="preserve"> club members.</w:t>
             </w:r>
           </w:p>
         </w:tc>
@@ -2131,8 +2033,8 @@
         <w:tc>
           <w:tcPr>
             <w:cnfStyle w:val="001000000000" w:firstRow="0" w:lastRow="0" w:firstColumn="1" w:lastColumn="0" w:oddVBand="0" w:evenVBand="0" w:oddHBand="0" w:evenHBand="0" w:firstRowFirstColumn="0" w:firstRowLastColumn="0" w:lastRowFirstColumn="0" w:lastRowLastColumn="0"/>
-            <w:tcW w:w="681" w:type="dxa"/>
-            <w:shd w:val="clear" w:color="auto" w:fill="BDD6EE" w:themeFill="accent1" w:themeFillTint="66"/>
+            <w:tcW w:w="421" w:type="dxa"/>
+            <w:shd w:val="clear" w:color="auto" w:fill="9CC2E5" w:themeFill="accent1" w:themeFillTint="99"/>
             <w:vAlign w:val="center"/>
           </w:tcPr>
           <w:p>
@@ -2151,22 +2053,14 @@
                 <w:sz w:val="24"/>
                 <w:szCs w:val="24"/>
               </w:rPr>
-              <w:t>1</w:t>
-            </w:r>
-            <w:r>
-              <w:rPr>
-                <w:b w:val="0"/>
-                <w:sz w:val="24"/>
-                <w:szCs w:val="24"/>
-              </w:rPr>
-              <w:t>8</w:t>
-            </w:r>
-          </w:p>
-        </w:tc>
-        <w:tc>
-          <w:tcPr>
-            <w:tcW w:w="1228" w:type="dxa"/>
-            <w:shd w:val="clear" w:color="auto" w:fill="BDD6EE" w:themeFill="accent1" w:themeFillTint="66"/>
+              <w:t>17</w:t>
+            </w:r>
+          </w:p>
+        </w:tc>
+        <w:tc>
+          <w:tcPr>
+            <w:tcW w:w="1134" w:type="dxa"/>
+            <w:shd w:val="clear" w:color="auto" w:fill="9CC2E5" w:themeFill="accent1" w:themeFillTint="99"/>
             <w:vAlign w:val="center"/>
           </w:tcPr>
           <w:p>
@@ -2184,14 +2078,14 @@
                 <w:sz w:val="24"/>
                 <w:szCs w:val="24"/>
               </w:rPr>
-              <w:t>Medium</w:t>
-            </w:r>
-          </w:p>
-        </w:tc>
-        <w:tc>
-          <w:tcPr>
-            <w:tcW w:w="1115" w:type="dxa"/>
-            <w:shd w:val="clear" w:color="auto" w:fill="BDD6EE" w:themeFill="accent1" w:themeFillTint="66"/>
+              <w:t>High</w:t>
+            </w:r>
+          </w:p>
+        </w:tc>
+        <w:tc>
+          <w:tcPr>
+            <w:tcW w:w="1134" w:type="dxa"/>
+            <w:shd w:val="clear" w:color="auto" w:fill="9CC2E5" w:themeFill="accent1" w:themeFillTint="99"/>
             <w:vAlign w:val="center"/>
           </w:tcPr>
           <w:p>
@@ -2209,19 +2103,19 @@
                 <w:sz w:val="24"/>
                 <w:szCs w:val="24"/>
               </w:rPr>
-              <w:t>6</w:t>
-            </w:r>
-          </w:p>
-        </w:tc>
-        <w:tc>
-          <w:tcPr>
-            <w:tcW w:w="6876" w:type="dxa"/>
-            <w:shd w:val="clear" w:color="auto" w:fill="BDD6EE" w:themeFill="accent1" w:themeFillTint="66"/>
-            <w:vAlign w:val="center"/>
-          </w:tcPr>
-          <w:p>
-            <w:pPr>
-              <w:ind w:left="-120" w:right="-104"/>
+              <w:t>10</w:t>
+            </w:r>
+          </w:p>
+        </w:tc>
+        <w:tc>
+          <w:tcPr>
+            <w:tcW w:w="7211" w:type="dxa"/>
+            <w:shd w:val="clear" w:color="auto" w:fill="9CC2E5" w:themeFill="accent1" w:themeFillTint="99"/>
+            <w:vAlign w:val="center"/>
+          </w:tcPr>
+          <w:p>
+            <w:pPr>
+              <w:ind w:left="-120"/>
               <w:jc w:val="center"/>
               <w:cnfStyle w:val="000000100000" w:firstRow="0" w:lastRow="0" w:firstColumn="0" w:lastColumn="0" w:oddVBand="0" w:evenVBand="0" w:oddHBand="1" w:evenHBand="0" w:firstRowFirstColumn="0" w:firstRowLastColumn="0" w:lastRowFirstColumn="0" w:lastRowLastColumn="0"/>
               <w:rPr>
@@ -2234,21 +2128,23 @@
                 <w:sz w:val="24"/>
                 <w:szCs w:val="24"/>
               </w:rPr>
-              <w:t>As a</w:t>
-            </w:r>
-            <w:r>
-              <w:rPr>
-                <w:sz w:val="24"/>
-                <w:szCs w:val="24"/>
-              </w:rPr>
-              <w:t>n administrator</w:t>
-            </w:r>
-            <w:r>
-              <w:rPr>
-                <w:sz w:val="24"/>
-                <w:szCs w:val="24"/>
-              </w:rPr>
-              <w:t>, I can maintain a FAQ section.</w:t>
+              <w:t xml:space="preserve">The system </w:t>
+            </w:r>
+            <w:proofErr w:type="gramStart"/>
+            <w:r>
+              <w:rPr>
+                <w:sz w:val="24"/>
+                <w:szCs w:val="24"/>
+              </w:rPr>
+              <w:t>has to</w:t>
+            </w:r>
+            <w:proofErr w:type="gramEnd"/>
+            <w:r>
+              <w:rPr>
+                <w:sz w:val="24"/>
+                <w:szCs w:val="24"/>
+              </w:rPr>
+              <w:t xml:space="preserve"> include a graphical interface.</w:t>
             </w:r>
           </w:p>
         </w:tc>
@@ -2260,8 +2156,8 @@
         <w:tc>
           <w:tcPr>
             <w:cnfStyle w:val="001000000000" w:firstRow="0" w:lastRow="0" w:firstColumn="1" w:lastColumn="0" w:oddVBand="0" w:evenVBand="0" w:oddHBand="0" w:evenHBand="0" w:firstRowFirstColumn="0" w:firstRowLastColumn="0" w:lastRowFirstColumn="0" w:lastRowLastColumn="0"/>
-            <w:tcW w:w="681" w:type="dxa"/>
-            <w:shd w:val="clear" w:color="auto" w:fill="BDD6EE" w:themeFill="accent1" w:themeFillTint="66"/>
+            <w:tcW w:w="421" w:type="dxa"/>
+            <w:shd w:val="clear" w:color="auto" w:fill="9CC2E5" w:themeFill="accent1" w:themeFillTint="99"/>
             <w:vAlign w:val="center"/>
           </w:tcPr>
           <w:p>
@@ -2280,22 +2176,14 @@
                 <w:sz w:val="24"/>
                 <w:szCs w:val="24"/>
               </w:rPr>
-              <w:t>1</w:t>
-            </w:r>
-            <w:r>
-              <w:rPr>
-                <w:b w:val="0"/>
-                <w:sz w:val="24"/>
-                <w:szCs w:val="24"/>
-              </w:rPr>
-              <w:t>9</w:t>
-            </w:r>
-          </w:p>
-        </w:tc>
-        <w:tc>
-          <w:tcPr>
-            <w:tcW w:w="1228" w:type="dxa"/>
-            <w:shd w:val="clear" w:color="auto" w:fill="BDD6EE" w:themeFill="accent1" w:themeFillTint="66"/>
+              <w:t>18</w:t>
+            </w:r>
+          </w:p>
+        </w:tc>
+        <w:tc>
+          <w:tcPr>
+            <w:tcW w:w="1134" w:type="dxa"/>
+            <w:shd w:val="clear" w:color="auto" w:fill="9CC2E5" w:themeFill="accent1" w:themeFillTint="99"/>
             <w:vAlign w:val="center"/>
           </w:tcPr>
           <w:p>
@@ -2313,14 +2201,14 @@
                 <w:sz w:val="24"/>
                 <w:szCs w:val="24"/>
               </w:rPr>
-              <w:t>Medium</w:t>
-            </w:r>
-          </w:p>
-        </w:tc>
-        <w:tc>
-          <w:tcPr>
-            <w:tcW w:w="1115" w:type="dxa"/>
-            <w:shd w:val="clear" w:color="auto" w:fill="BDD6EE" w:themeFill="accent1" w:themeFillTint="66"/>
+              <w:t>High</w:t>
+            </w:r>
+          </w:p>
+        </w:tc>
+        <w:tc>
+          <w:tcPr>
+            <w:tcW w:w="1134" w:type="dxa"/>
+            <w:shd w:val="clear" w:color="auto" w:fill="9CC2E5" w:themeFill="accent1" w:themeFillTint="99"/>
             <w:vAlign w:val="center"/>
           </w:tcPr>
           <w:p>
@@ -2338,14 +2226,14 @@
                 <w:sz w:val="24"/>
                 <w:szCs w:val="24"/>
               </w:rPr>
-              <w:t>5</w:t>
-            </w:r>
-          </w:p>
-        </w:tc>
-        <w:tc>
-          <w:tcPr>
-            <w:tcW w:w="6876" w:type="dxa"/>
-            <w:shd w:val="clear" w:color="auto" w:fill="BDD6EE" w:themeFill="accent1" w:themeFillTint="66"/>
+              <w:t>10</w:t>
+            </w:r>
+          </w:p>
+        </w:tc>
+        <w:tc>
+          <w:tcPr>
+            <w:tcW w:w="7211" w:type="dxa"/>
+            <w:shd w:val="clear" w:color="auto" w:fill="9CC2E5" w:themeFill="accent1" w:themeFillTint="99"/>
             <w:vAlign w:val="center"/>
           </w:tcPr>
           <w:p>
@@ -2363,7 +2251,23 @@
                 <w:sz w:val="24"/>
                 <w:szCs w:val="24"/>
               </w:rPr>
-              <w:t>As a user, I can read FAQs so that I can find answers to different questions regarding flights.</w:t>
+              <w:t xml:space="preserve">The </w:t>
+            </w:r>
+            <w:r>
+              <w:rPr>
+                <w:sz w:val="24"/>
+                <w:szCs w:val="24"/>
+              </w:rPr>
+              <w:t>system</w:t>
+            </w:r>
+            <w:bookmarkStart w:id="0" w:name="_GoBack"/>
+            <w:bookmarkEnd w:id="0"/>
+            <w:r>
+              <w:rPr>
+                <w:sz w:val="24"/>
+                <w:szCs w:val="24"/>
+              </w:rPr>
+              <w:t xml:space="preserve"> has to be easily maintainable and understood.</w:t>
             </w:r>
           </w:p>
         </w:tc>
@@ -2376,7 +2280,7 @@
         <w:tc>
           <w:tcPr>
             <w:cnfStyle w:val="001000000000" w:firstRow="0" w:lastRow="0" w:firstColumn="1" w:lastColumn="0" w:oddVBand="0" w:evenVBand="0" w:oddHBand="0" w:evenHBand="0" w:firstRowFirstColumn="0" w:firstRowLastColumn="0" w:lastRowFirstColumn="0" w:lastRowLastColumn="0"/>
-            <w:tcW w:w="681" w:type="dxa"/>
+            <w:tcW w:w="421" w:type="dxa"/>
             <w:shd w:val="clear" w:color="auto" w:fill="BDD6EE" w:themeFill="accent1" w:themeFillTint="66"/>
             <w:vAlign w:val="center"/>
           </w:tcPr>
@@ -2396,13 +2300,21 @@
                 <w:sz w:val="24"/>
                 <w:szCs w:val="24"/>
               </w:rPr>
-              <w:t>20</w:t>
-            </w:r>
-          </w:p>
-        </w:tc>
-        <w:tc>
-          <w:tcPr>
-            <w:tcW w:w="1228" w:type="dxa"/>
+              <w:t>1</w:t>
+            </w:r>
+            <w:r>
+              <w:rPr>
+                <w:b w:val="0"/>
+                <w:sz w:val="24"/>
+                <w:szCs w:val="24"/>
+              </w:rPr>
+              <w:t>9</w:t>
+            </w:r>
+          </w:p>
+        </w:tc>
+        <w:tc>
+          <w:tcPr>
+            <w:tcW w:w="1134" w:type="dxa"/>
             <w:shd w:val="clear" w:color="auto" w:fill="BDD6EE" w:themeFill="accent1" w:themeFillTint="66"/>
             <w:vAlign w:val="center"/>
           </w:tcPr>
@@ -2427,7 +2339,7 @@
         </w:tc>
         <w:tc>
           <w:tcPr>
-            <w:tcW w:w="1115" w:type="dxa"/>
+            <w:tcW w:w="1134" w:type="dxa"/>
             <w:shd w:val="clear" w:color="auto" w:fill="BDD6EE" w:themeFill="accent1" w:themeFillTint="66"/>
             <w:vAlign w:val="center"/>
           </w:tcPr>
@@ -2452,7 +2364,7 @@
         </w:tc>
         <w:tc>
           <w:tcPr>
-            <w:tcW w:w="6876" w:type="dxa"/>
+            <w:tcW w:w="7211" w:type="dxa"/>
             <w:shd w:val="clear" w:color="auto" w:fill="BDD6EE" w:themeFill="accent1" w:themeFillTint="66"/>
             <w:vAlign w:val="center"/>
           </w:tcPr>
@@ -2471,7 +2383,7 @@
                 <w:sz w:val="24"/>
                 <w:szCs w:val="24"/>
               </w:rPr>
-              <w:t xml:space="preserve">As a user, I can subscribe to the newsletter </w:t>
+              <w:t xml:space="preserve">As a user, I can become a club member </w:t>
             </w:r>
             <w:proofErr w:type="gramStart"/>
             <w:r>
@@ -2487,7 +2399,7 @@
                 <w:sz w:val="24"/>
                 <w:szCs w:val="24"/>
               </w:rPr>
-              <w:t xml:space="preserve"> receive new information regarding flights and offers via email.</w:t>
+              <w:t xml:space="preserve"> get discounts.</w:t>
             </w:r>
           </w:p>
         </w:tc>
@@ -2499,8 +2411,8 @@
         <w:tc>
           <w:tcPr>
             <w:cnfStyle w:val="001000000000" w:firstRow="0" w:lastRow="0" w:firstColumn="1" w:lastColumn="0" w:oddVBand="0" w:evenVBand="0" w:oddHBand="0" w:evenHBand="0" w:firstRowFirstColumn="0" w:firstRowLastColumn="0" w:lastRowFirstColumn="0" w:lastRowLastColumn="0"/>
-            <w:tcW w:w="681" w:type="dxa"/>
-            <w:shd w:val="clear" w:color="auto" w:fill="DEEAF6" w:themeFill="accent1" w:themeFillTint="33"/>
+            <w:tcW w:w="421" w:type="dxa"/>
+            <w:shd w:val="clear" w:color="auto" w:fill="BDD6EE" w:themeFill="accent1" w:themeFillTint="66"/>
             <w:vAlign w:val="center"/>
           </w:tcPr>
           <w:p>
@@ -2519,22 +2431,14 @@
                 <w:sz w:val="24"/>
                 <w:szCs w:val="24"/>
               </w:rPr>
-              <w:t>2</w:t>
-            </w:r>
-            <w:r>
-              <w:rPr>
-                <w:b w:val="0"/>
-                <w:sz w:val="24"/>
-                <w:szCs w:val="24"/>
-              </w:rPr>
-              <w:t>1</w:t>
-            </w:r>
-          </w:p>
-        </w:tc>
-        <w:tc>
-          <w:tcPr>
-            <w:tcW w:w="1228" w:type="dxa"/>
-            <w:shd w:val="clear" w:color="auto" w:fill="DEEAF6" w:themeFill="accent1" w:themeFillTint="33"/>
+              <w:t>20</w:t>
+            </w:r>
+          </w:p>
+        </w:tc>
+        <w:tc>
+          <w:tcPr>
+            <w:tcW w:w="1134" w:type="dxa"/>
+            <w:shd w:val="clear" w:color="auto" w:fill="BDD6EE" w:themeFill="accent1" w:themeFillTint="66"/>
             <w:vAlign w:val="center"/>
           </w:tcPr>
           <w:p>
@@ -2552,14 +2456,14 @@
                 <w:sz w:val="24"/>
                 <w:szCs w:val="24"/>
               </w:rPr>
-              <w:t>Low</w:t>
-            </w:r>
-          </w:p>
-        </w:tc>
-        <w:tc>
-          <w:tcPr>
-            <w:tcW w:w="1115" w:type="dxa"/>
-            <w:shd w:val="clear" w:color="auto" w:fill="DEEAF6" w:themeFill="accent1" w:themeFillTint="33"/>
+              <w:t>Medium</w:t>
+            </w:r>
+          </w:p>
+        </w:tc>
+        <w:tc>
+          <w:tcPr>
+            <w:tcW w:w="1134" w:type="dxa"/>
+            <w:shd w:val="clear" w:color="auto" w:fill="BDD6EE" w:themeFill="accent1" w:themeFillTint="66"/>
             <w:vAlign w:val="center"/>
           </w:tcPr>
           <w:p>
@@ -2577,14 +2481,14 @@
                 <w:sz w:val="24"/>
                 <w:szCs w:val="24"/>
               </w:rPr>
-              <w:t>10</w:t>
-            </w:r>
-          </w:p>
-        </w:tc>
-        <w:tc>
-          <w:tcPr>
-            <w:tcW w:w="6876" w:type="dxa"/>
-            <w:shd w:val="clear" w:color="auto" w:fill="DEEAF6" w:themeFill="accent1" w:themeFillTint="33"/>
+              <w:t>5</w:t>
+            </w:r>
+          </w:p>
+        </w:tc>
+        <w:tc>
+          <w:tcPr>
+            <w:tcW w:w="7211" w:type="dxa"/>
+            <w:shd w:val="clear" w:color="auto" w:fill="BDD6EE" w:themeFill="accent1" w:themeFillTint="66"/>
             <w:vAlign w:val="center"/>
           </w:tcPr>
           <w:p>
@@ -2602,23 +2506,7 @@
                 <w:sz w:val="24"/>
                 <w:szCs w:val="24"/>
               </w:rPr>
-              <w:t xml:space="preserve">As an administrator, I can log in the system </w:t>
-            </w:r>
-            <w:proofErr w:type="gramStart"/>
-            <w:r>
-              <w:rPr>
-                <w:sz w:val="24"/>
-                <w:szCs w:val="24"/>
-              </w:rPr>
-              <w:t>in order to</w:t>
-            </w:r>
-            <w:proofErr w:type="gramEnd"/>
-            <w:r>
-              <w:rPr>
-                <w:sz w:val="24"/>
-                <w:szCs w:val="24"/>
-              </w:rPr>
-              <w:t xml:space="preserve"> manage data.</w:t>
+              <w:t>As a club member I can search only for cheap flights from given city.</w:t>
             </w:r>
           </w:p>
         </w:tc>
@@ -2631,8 +2519,8 @@
         <w:tc>
           <w:tcPr>
             <w:cnfStyle w:val="001000000000" w:firstRow="0" w:lastRow="0" w:firstColumn="1" w:lastColumn="0" w:oddVBand="0" w:evenVBand="0" w:oddHBand="0" w:evenHBand="0" w:firstRowFirstColumn="0" w:firstRowLastColumn="0" w:lastRowFirstColumn="0" w:lastRowLastColumn="0"/>
-            <w:tcW w:w="681" w:type="dxa"/>
-            <w:shd w:val="clear" w:color="auto" w:fill="DEEAF6" w:themeFill="accent1" w:themeFillTint="33"/>
+            <w:tcW w:w="421" w:type="dxa"/>
+            <w:shd w:val="clear" w:color="auto" w:fill="BDD6EE" w:themeFill="accent1" w:themeFillTint="66"/>
             <w:vAlign w:val="center"/>
           </w:tcPr>
           <w:p>
@@ -2651,22 +2539,14 @@
                 <w:sz w:val="24"/>
                 <w:szCs w:val="24"/>
               </w:rPr>
-              <w:t>2</w:t>
-            </w:r>
-            <w:r>
-              <w:rPr>
-                <w:b w:val="0"/>
-                <w:sz w:val="24"/>
-                <w:szCs w:val="24"/>
-              </w:rPr>
-              <w:t>2</w:t>
-            </w:r>
-          </w:p>
-        </w:tc>
-        <w:tc>
-          <w:tcPr>
-            <w:tcW w:w="1228" w:type="dxa"/>
-            <w:shd w:val="clear" w:color="auto" w:fill="DEEAF6" w:themeFill="accent1" w:themeFillTint="33"/>
+              <w:t>21</w:t>
+            </w:r>
+          </w:p>
+        </w:tc>
+        <w:tc>
+          <w:tcPr>
+            <w:tcW w:w="1134" w:type="dxa"/>
+            <w:shd w:val="clear" w:color="auto" w:fill="BDD6EE" w:themeFill="accent1" w:themeFillTint="66"/>
             <w:vAlign w:val="center"/>
           </w:tcPr>
           <w:p>
@@ -2684,14 +2564,14 @@
                 <w:sz w:val="24"/>
                 <w:szCs w:val="24"/>
               </w:rPr>
-              <w:t>Low</w:t>
-            </w:r>
-          </w:p>
-        </w:tc>
-        <w:tc>
-          <w:tcPr>
-            <w:tcW w:w="1115" w:type="dxa"/>
-            <w:shd w:val="clear" w:color="auto" w:fill="DEEAF6" w:themeFill="accent1" w:themeFillTint="33"/>
+              <w:t>Medium</w:t>
+            </w:r>
+          </w:p>
+        </w:tc>
+        <w:tc>
+          <w:tcPr>
+            <w:tcW w:w="1134" w:type="dxa"/>
+            <w:shd w:val="clear" w:color="auto" w:fill="BDD6EE" w:themeFill="accent1" w:themeFillTint="66"/>
             <w:vAlign w:val="center"/>
           </w:tcPr>
           <w:p>
@@ -2709,14 +2589,14 @@
                 <w:sz w:val="24"/>
                 <w:szCs w:val="24"/>
               </w:rPr>
-              <w:t>7</w:t>
-            </w:r>
-          </w:p>
-        </w:tc>
-        <w:tc>
-          <w:tcPr>
-            <w:tcW w:w="6876" w:type="dxa"/>
-            <w:shd w:val="clear" w:color="auto" w:fill="DEEAF6" w:themeFill="accent1" w:themeFillTint="33"/>
+              <w:t>5</w:t>
+            </w:r>
+          </w:p>
+        </w:tc>
+        <w:tc>
+          <w:tcPr>
+            <w:tcW w:w="7211" w:type="dxa"/>
+            <w:shd w:val="clear" w:color="auto" w:fill="BDD6EE" w:themeFill="accent1" w:themeFillTint="66"/>
             <w:vAlign w:val="center"/>
           </w:tcPr>
           <w:p>
@@ -2734,7 +2614,23 @@
                 <w:sz w:val="24"/>
                 <w:szCs w:val="24"/>
               </w:rPr>
-              <w:t>As a head administrator, I can see the profiles of all administrators.</w:t>
+              <w:t xml:space="preserve">As a user, I can subscribe to the newsletter </w:t>
+            </w:r>
+            <w:proofErr w:type="gramStart"/>
+            <w:r>
+              <w:rPr>
+                <w:sz w:val="24"/>
+                <w:szCs w:val="24"/>
+              </w:rPr>
+              <w:t>in order to</w:t>
+            </w:r>
+            <w:proofErr w:type="gramEnd"/>
+            <w:r>
+              <w:rPr>
+                <w:sz w:val="24"/>
+                <w:szCs w:val="24"/>
+              </w:rPr>
+              <w:t xml:space="preserve"> receive new information regarding flights and offers via email.</w:t>
             </w:r>
           </w:p>
         </w:tc>
@@ -2746,7 +2642,7 @@
         <w:tc>
           <w:tcPr>
             <w:cnfStyle w:val="001000000000" w:firstRow="0" w:lastRow="0" w:firstColumn="1" w:lastColumn="0" w:oddVBand="0" w:evenVBand="0" w:oddHBand="0" w:evenHBand="0" w:firstRowFirstColumn="0" w:firstRowLastColumn="0" w:lastRowFirstColumn="0" w:lastRowLastColumn="0"/>
-            <w:tcW w:w="681" w:type="dxa"/>
+            <w:tcW w:w="421" w:type="dxa"/>
             <w:shd w:val="clear" w:color="auto" w:fill="DEEAF6" w:themeFill="accent1" w:themeFillTint="33"/>
             <w:vAlign w:val="center"/>
           </w:tcPr>
@@ -2774,13 +2670,13 @@
                 <w:sz w:val="24"/>
                 <w:szCs w:val="24"/>
               </w:rPr>
-              <w:t>3</w:t>
-            </w:r>
-          </w:p>
-        </w:tc>
-        <w:tc>
-          <w:tcPr>
-            <w:tcW w:w="1228" w:type="dxa"/>
+              <w:t>1</w:t>
+            </w:r>
+          </w:p>
+        </w:tc>
+        <w:tc>
+          <w:tcPr>
+            <w:tcW w:w="1134" w:type="dxa"/>
             <w:shd w:val="clear" w:color="auto" w:fill="DEEAF6" w:themeFill="accent1" w:themeFillTint="33"/>
             <w:vAlign w:val="center"/>
           </w:tcPr>
@@ -2805,7 +2701,7 @@
         </w:tc>
         <w:tc>
           <w:tcPr>
-            <w:tcW w:w="1115" w:type="dxa"/>
+            <w:tcW w:w="1134" w:type="dxa"/>
             <w:shd w:val="clear" w:color="auto" w:fill="DEEAF6" w:themeFill="accent1" w:themeFillTint="33"/>
             <w:vAlign w:val="center"/>
           </w:tcPr>
@@ -2824,13 +2720,13 @@
                 <w:sz w:val="24"/>
                 <w:szCs w:val="24"/>
               </w:rPr>
-              <w:t>15</w:t>
-            </w:r>
-          </w:p>
-        </w:tc>
-        <w:tc>
-          <w:tcPr>
-            <w:tcW w:w="6876" w:type="dxa"/>
+              <w:t>5</w:t>
+            </w:r>
+          </w:p>
+        </w:tc>
+        <w:tc>
+          <w:tcPr>
+            <w:tcW w:w="7211" w:type="dxa"/>
             <w:shd w:val="clear" w:color="auto" w:fill="DEEAF6" w:themeFill="accent1" w:themeFillTint="33"/>
             <w:vAlign w:val="center"/>
           </w:tcPr>
@@ -2849,23 +2745,7 @@
                 <w:sz w:val="24"/>
                 <w:szCs w:val="24"/>
               </w:rPr>
-              <w:t xml:space="preserve">As a head administrator, I can create or delete an administrator account </w:t>
-            </w:r>
-            <w:proofErr w:type="gramStart"/>
-            <w:r>
-              <w:rPr>
-                <w:sz w:val="24"/>
-                <w:szCs w:val="24"/>
-              </w:rPr>
-              <w:t>in order to</w:t>
-            </w:r>
-            <w:proofErr w:type="gramEnd"/>
-            <w:r>
-              <w:rPr>
-                <w:sz w:val="24"/>
-                <w:szCs w:val="24"/>
-              </w:rPr>
-              <w:t xml:space="preserve"> ease the management of accounts.</w:t>
+              <w:t>Logging into the system option is provided.</w:t>
             </w:r>
           </w:p>
         </w:tc>
@@ -2873,7 +2753,7 @@
     </w:tbl>
     <w:p>
       <w:pPr>
-        <w:pStyle w:val="ListParagraph"/>
+        <w:pStyle w:val="Akapitzlist"/>
         <w:ind w:left="-270"/>
         <w:rPr>
           <w:sz w:val="24"/>
@@ -2883,7 +2763,7 @@
     </w:p>
     <w:p>
       <w:pPr>
-        <w:pStyle w:val="ListParagraph"/>
+        <w:pStyle w:val="Akapitzlist"/>
         <w:ind w:left="-270"/>
         <w:rPr>
           <w:sz w:val="24"/>
@@ -2900,7 +2780,7 @@
     </w:p>
     <w:p>
       <w:pPr>
-        <w:pStyle w:val="ListParagraph"/>
+        <w:pStyle w:val="Akapitzlist"/>
         <w:ind w:left="-270"/>
         <w:rPr>
           <w:sz w:val="24"/>
@@ -2917,15 +2797,13 @@
     </w:p>
     <w:p>
       <w:pPr>
-        <w:pStyle w:val="ListParagraph"/>
+        <w:pStyle w:val="Akapitzlist"/>
         <w:ind w:left="-270"/>
         <w:rPr>
           <w:sz w:val="24"/>
           <w:szCs w:val="24"/>
         </w:rPr>
       </w:pPr>
-      <w:bookmarkStart w:id="0" w:name="_GoBack"/>
-      <w:bookmarkEnd w:id="0"/>
     </w:p>
     <w:sectPr>
       <w:pgSz w:w="12240" w:h="15840"/>
@@ -3566,17 +3444,17 @@
     <w:lsdException w:name="Hashtag" w:semiHidden="1" w:unhideWhenUsed="1"/>
     <w:lsdException w:name="Unresolved Mention" w:semiHidden="1" w:unhideWhenUsed="1"/>
   </w:latentStyles>
-  <w:style w:type="paragraph" w:default="1" w:styleId="Normal">
+  <w:style w:type="paragraph" w:default="1" w:styleId="Normalny">
     <w:name w:val="Normal"/>
     <w:qFormat/>
   </w:style>
-  <w:style w:type="character" w:default="1" w:styleId="DefaultParagraphFont">
+  <w:style w:type="character" w:default="1" w:styleId="Domylnaczcionkaakapitu">
     <w:name w:val="Default Paragraph Font"/>
     <w:uiPriority w:val="1"/>
     <w:semiHidden/>
     <w:unhideWhenUsed/>
   </w:style>
-  <w:style w:type="table" w:default="1" w:styleId="TableNormal">
+  <w:style w:type="table" w:default="1" w:styleId="Standardowy">
     <w:name w:val="Normal Table"/>
     <w:uiPriority w:val="99"/>
     <w:semiHidden/>
@@ -3591,15 +3469,15 @@
       </w:tblCellMar>
     </w:tblPr>
   </w:style>
-  <w:style w:type="numbering" w:default="1" w:styleId="NoList">
+  <w:style w:type="numbering" w:default="1" w:styleId="Bezlisty">
     <w:name w:val="No List"/>
     <w:uiPriority w:val="99"/>
     <w:semiHidden/>
     <w:unhideWhenUsed/>
   </w:style>
-  <w:style w:type="table" w:styleId="TableGrid">
+  <w:style w:type="table" w:styleId="Tabela-Siatka">
     <w:name w:val="Table Grid"/>
-    <w:basedOn w:val="TableNormal"/>
+    <w:basedOn w:val="Standardowy"/>
     <w:uiPriority w:val="39"/>
     <w:rsid w:val="00E60B26"/>
     <w:pPr>
@@ -3616,9 +3494,9 @@
       </w:tblBorders>
     </w:tblPr>
   </w:style>
-  <w:style w:type="table" w:styleId="GridTable3-Accent3">
+  <w:style w:type="table" w:styleId="Tabelasiatki3akcent3">
     <w:name w:val="Grid Table 3 Accent 3"/>
-    <w:basedOn w:val="TableNormal"/>
+    <w:basedOn w:val="Standardowy"/>
     <w:uiPriority w:val="48"/>
     <w:rsid w:val="00E60B26"/>
     <w:pPr>
@@ -3752,9 +3630,9 @@
       </w:tcPr>
     </w:tblStylePr>
   </w:style>
-  <w:style w:type="table" w:styleId="GridTable4-Accent1">
+  <w:style w:type="table" w:styleId="Tabelasiatki4akcent1">
     <w:name w:val="Grid Table 4 Accent 1"/>
-    <w:basedOn w:val="TableNormal"/>
+    <w:basedOn w:val="Standardowy"/>
     <w:uiPriority w:val="49"/>
     <w:rsid w:val="00E60B26"/>
     <w:pPr>
@@ -3828,9 +3706,9 @@
       </w:tcPr>
     </w:tblStylePr>
   </w:style>
-  <w:style w:type="table" w:styleId="GridTable4">
+  <w:style w:type="table" w:styleId="Tabelasiatki4">
     <w:name w:val="Grid Table 4"/>
-    <w:basedOn w:val="TableNormal"/>
+    <w:basedOn w:val="Standardowy"/>
     <w:uiPriority w:val="49"/>
     <w:rsid w:val="00E60B26"/>
     <w:pPr>
@@ -3904,9 +3782,9 @@
       </w:tcPr>
     </w:tblStylePr>
   </w:style>
-  <w:style w:type="table" w:styleId="GridTable4-Accent4">
+  <w:style w:type="table" w:styleId="Tabelasiatki4akcent4">
     <w:name w:val="Grid Table 4 Accent 4"/>
-    <w:basedOn w:val="TableNormal"/>
+    <w:basedOn w:val="Standardowy"/>
     <w:uiPriority w:val="49"/>
     <w:rsid w:val="00E60B26"/>
     <w:pPr>
@@ -3980,9 +3858,9 @@
       </w:tcPr>
     </w:tblStylePr>
   </w:style>
-  <w:style w:type="table" w:styleId="GridTable4-Accent3">
+  <w:style w:type="table" w:styleId="Tabelasiatki4akcent3">
     <w:name w:val="Grid Table 4 Accent 3"/>
-    <w:basedOn w:val="TableNormal"/>
+    <w:basedOn w:val="Standardowy"/>
     <w:uiPriority w:val="49"/>
     <w:rsid w:val="00E60B26"/>
     <w:pPr>
@@ -4056,9 +3934,9 @@
       </w:tcPr>
     </w:tblStylePr>
   </w:style>
-  <w:style w:type="table" w:styleId="GridTable5Dark-Accent1">
+  <w:style w:type="table" w:styleId="Tabelasiatki5ciemnaakcent1">
     <w:name w:val="Grid Table 5 Dark Accent 1"/>
-    <w:basedOn w:val="TableNormal"/>
+    <w:basedOn w:val="Standardowy"/>
     <w:uiPriority w:val="50"/>
     <w:rsid w:val="00E60B26"/>
     <w:pPr>
@@ -4162,9 +4040,9 @@
       </w:tcPr>
     </w:tblStylePr>
   </w:style>
-  <w:style w:type="table" w:styleId="GridTable5Dark-Accent2">
+  <w:style w:type="table" w:styleId="Tabelasiatki5ciemnaakcent2">
     <w:name w:val="Grid Table 5 Dark Accent 2"/>
-    <w:basedOn w:val="TableNormal"/>
+    <w:basedOn w:val="Standardowy"/>
     <w:uiPriority w:val="50"/>
     <w:rsid w:val="00E60B26"/>
     <w:pPr>
@@ -4268,9 +4146,9 @@
       </w:tcPr>
     </w:tblStylePr>
   </w:style>
-  <w:style w:type="table" w:styleId="GridTable5Dark-Accent6">
+  <w:style w:type="table" w:styleId="Tabelasiatki5ciemnaakcent6">
     <w:name w:val="Grid Table 5 Dark Accent 6"/>
-    <w:basedOn w:val="TableNormal"/>
+    <w:basedOn w:val="Standardowy"/>
     <w:uiPriority w:val="50"/>
     <w:rsid w:val="00E60B26"/>
     <w:pPr>
@@ -4374,9 +4252,9 @@
       </w:tcPr>
     </w:tblStylePr>
   </w:style>
-  <w:style w:type="table" w:styleId="GridTable6Colorful">
+  <w:style w:type="table" w:styleId="Tabelasiatki6kolorowa">
     <w:name w:val="Grid Table 6 Colorful"/>
-    <w:basedOn w:val="TableNormal"/>
+    <w:basedOn w:val="Standardowy"/>
     <w:uiPriority w:val="51"/>
     <w:rsid w:val="00E60B26"/>
     <w:pPr>
@@ -4446,9 +4324,9 @@
       </w:tcPr>
     </w:tblStylePr>
   </w:style>
-  <w:style w:type="paragraph" w:styleId="ListParagraph">
+  <w:style w:type="paragraph" w:styleId="Akapitzlist">
     <w:name w:val="List Paragraph"/>
-    <w:basedOn w:val="Normal"/>
+    <w:basedOn w:val="Normalny"/>
     <w:uiPriority w:val="34"/>
     <w:qFormat/>
     <w:rsid w:val="008478D0"/>
@@ -4726,7 +4604,7 @@
 </file>
 
 <file path=customXml/itemProps1.xml><?xml version="1.0" encoding="utf-8"?>
-<ds:datastoreItem xmlns:ds="http://schemas.openxmlformats.org/officeDocument/2006/customXml" ds:itemID="{56CB2438-B6DC-473B-92A8-7FEE7E77CB63}">
+<ds:datastoreItem xmlns:ds="http://schemas.openxmlformats.org/officeDocument/2006/customXml" ds:itemID="{9BC60469-3EF8-4BF7-A301-0A72E77975C7}">
   <ds:schemaRefs>
     <ds:schemaRef ds:uri="http://schemas.openxmlformats.org/officeDocument/2006/bibliography"/>
   </ds:schemaRefs>

</xml_diff>

<commit_message>
Update of product backlog
</commit_message>
<xml_diff>
--- a/SEP/Writing/SCRUM/Product backlog.docx
+++ b/SEP/Writing/SCRUM/Product backlog.docx
@@ -22,7 +22,7 @@
     </w:p>
     <w:tbl>
       <w:tblPr>
-        <w:tblStyle w:val="Tabelasiatki6kolorowa"/>
+        <w:tblStyle w:val="GridTable6Colorful"/>
         <w:tblW w:w="9900" w:type="dxa"/>
         <w:jc w:val="center"/>
         <w:tblLook w:val="04A0" w:firstRow="1" w:lastRow="0" w:firstColumn="1" w:lastColumn="0" w:noHBand="0" w:noVBand="1"/>
@@ -590,7 +590,14 @@
                 <w:sz w:val="24"/>
                 <w:szCs w:val="24"/>
               </w:rPr>
-              <w:t>25</w:t>
+              <w:t>2</w:t>
+            </w:r>
+            <w:r>
+              <w:rPr>
+                <w:sz w:val="24"/>
+                <w:szCs w:val="24"/>
+              </w:rPr>
+              <w:t>0</w:t>
             </w:r>
           </w:p>
         </w:tc>
@@ -615,23 +622,300 @@
                 <w:sz w:val="24"/>
                 <w:szCs w:val="24"/>
               </w:rPr>
-              <w:t xml:space="preserve">A list of the requirements together with the diagrams </w:t>
-            </w:r>
-            <w:proofErr w:type="gramStart"/>
-            <w:r>
-              <w:rPr>
-                <w:sz w:val="24"/>
-                <w:szCs w:val="24"/>
-              </w:rPr>
-              <w:t>have to</w:t>
-            </w:r>
-            <w:proofErr w:type="gramEnd"/>
-            <w:r>
-              <w:rPr>
-                <w:sz w:val="24"/>
-                <w:szCs w:val="24"/>
-              </w:rPr>
-              <w:t xml:space="preserve"> be created in order to have a way of showing what the system should be able to perform and how.</w:t>
+              <w:t xml:space="preserve">As an administrator, I can add </w:t>
+            </w:r>
+            <w:r>
+              <w:rPr>
+                <w:sz w:val="24"/>
+                <w:szCs w:val="24"/>
+              </w:rPr>
+              <w:t xml:space="preserve">airports, planes, </w:t>
+            </w:r>
+            <w:r>
+              <w:rPr>
+                <w:sz w:val="24"/>
+                <w:szCs w:val="24"/>
+              </w:rPr>
+              <w:t>crew and flights</w:t>
+            </w:r>
+            <w:r>
+              <w:rPr>
+                <w:sz w:val="24"/>
+                <w:szCs w:val="24"/>
+              </w:rPr>
+              <w:t xml:space="preserve"> to the system.</w:t>
+            </w:r>
+          </w:p>
+        </w:tc>
+      </w:tr>
+      <w:tr>
+        <w:trPr>
+          <w:cnfStyle w:val="000000100000" w:firstRow="0" w:lastRow="0" w:firstColumn="0" w:lastColumn="0" w:oddVBand="0" w:evenVBand="0" w:oddHBand="1" w:evenHBand="0" w:firstRowFirstColumn="0" w:firstRowLastColumn="0" w:lastRowFirstColumn="0" w:lastRowLastColumn="0"/>
+          <w:trHeight w:val="323"/>
+          <w:jc w:val="center"/>
+        </w:trPr>
+        <w:tc>
+          <w:tcPr>
+            <w:cnfStyle w:val="001000000000" w:firstRow="0" w:lastRow="0" w:firstColumn="1" w:lastColumn="0" w:oddVBand="0" w:evenVBand="0" w:oddHBand="0" w:evenHBand="0" w:firstRowFirstColumn="0" w:firstRowLastColumn="0" w:lastRowFirstColumn="0" w:lastRowLastColumn="0"/>
+            <w:tcW w:w="421" w:type="dxa"/>
+            <w:shd w:val="clear" w:color="auto" w:fill="6BA1D7"/>
+            <w:vAlign w:val="center"/>
+          </w:tcPr>
+          <w:p>
+            <w:pPr>
+              <w:ind w:left="-120"/>
+              <w:jc w:val="center"/>
+              <w:rPr>
+                <w:b w:val="0"/>
+                <w:sz w:val="24"/>
+                <w:szCs w:val="24"/>
+              </w:rPr>
+            </w:pPr>
+            <w:r>
+              <w:rPr>
+                <w:b w:val="0"/>
+                <w:sz w:val="24"/>
+                <w:szCs w:val="24"/>
+              </w:rPr>
+              <w:t>5</w:t>
+            </w:r>
+          </w:p>
+        </w:tc>
+        <w:tc>
+          <w:tcPr>
+            <w:tcW w:w="1134" w:type="dxa"/>
+            <w:shd w:val="clear" w:color="auto" w:fill="6BA1D7"/>
+            <w:vAlign w:val="center"/>
+          </w:tcPr>
+          <w:p>
+            <w:pPr>
+              <w:ind w:left="-120"/>
+              <w:jc w:val="center"/>
+              <w:cnfStyle w:val="000000100000" w:firstRow="0" w:lastRow="0" w:firstColumn="0" w:lastColumn="0" w:oddVBand="0" w:evenVBand="0" w:oddHBand="1" w:evenHBand="0" w:firstRowFirstColumn="0" w:firstRowLastColumn="0" w:lastRowFirstColumn="0" w:lastRowLastColumn="0"/>
+              <w:rPr>
+                <w:sz w:val="24"/>
+                <w:szCs w:val="24"/>
+              </w:rPr>
+            </w:pPr>
+            <w:r>
+              <w:rPr>
+                <w:sz w:val="24"/>
+                <w:szCs w:val="24"/>
+              </w:rPr>
+              <w:t>Critical</w:t>
+            </w:r>
+          </w:p>
+        </w:tc>
+        <w:tc>
+          <w:tcPr>
+            <w:tcW w:w="1134" w:type="dxa"/>
+            <w:shd w:val="clear" w:color="auto" w:fill="6BA1D7"/>
+            <w:vAlign w:val="center"/>
+          </w:tcPr>
+          <w:p>
+            <w:pPr>
+              <w:ind w:left="-120"/>
+              <w:jc w:val="center"/>
+              <w:cnfStyle w:val="000000100000" w:firstRow="0" w:lastRow="0" w:firstColumn="0" w:lastColumn="0" w:oddVBand="0" w:evenVBand="0" w:oddHBand="1" w:evenHBand="0" w:firstRowFirstColumn="0" w:firstRowLastColumn="0" w:lastRowFirstColumn="0" w:lastRowLastColumn="0"/>
+              <w:rPr>
+                <w:sz w:val="24"/>
+                <w:szCs w:val="24"/>
+              </w:rPr>
+            </w:pPr>
+            <w:r>
+              <w:rPr>
+                <w:sz w:val="24"/>
+                <w:szCs w:val="24"/>
+              </w:rPr>
+              <w:t>2</w:t>
+            </w:r>
+            <w:r>
+              <w:rPr>
+                <w:sz w:val="24"/>
+                <w:szCs w:val="24"/>
+              </w:rPr>
+              <w:t>0</w:t>
+            </w:r>
+          </w:p>
+        </w:tc>
+        <w:tc>
+          <w:tcPr>
+            <w:tcW w:w="7211" w:type="dxa"/>
+            <w:shd w:val="clear" w:color="auto" w:fill="6BA1D7"/>
+            <w:vAlign w:val="center"/>
+          </w:tcPr>
+          <w:p>
+            <w:pPr>
+              <w:ind w:left="-120"/>
+              <w:jc w:val="center"/>
+              <w:cnfStyle w:val="000000100000" w:firstRow="0" w:lastRow="0" w:firstColumn="0" w:lastColumn="0" w:oddVBand="0" w:evenVBand="0" w:oddHBand="1" w:evenHBand="0" w:firstRowFirstColumn="0" w:firstRowLastColumn="0" w:lastRowFirstColumn="0" w:lastRowLastColumn="0"/>
+              <w:rPr>
+                <w:sz w:val="24"/>
+                <w:szCs w:val="24"/>
+              </w:rPr>
+            </w:pPr>
+            <w:r>
+              <w:rPr>
+                <w:sz w:val="24"/>
+                <w:szCs w:val="24"/>
+              </w:rPr>
+              <w:t xml:space="preserve">As an administrator, I can find </w:t>
+            </w:r>
+            <w:r>
+              <w:rPr>
+                <w:sz w:val="24"/>
+                <w:szCs w:val="24"/>
+              </w:rPr>
+              <w:t>airports, planes, crew and flights</w:t>
+            </w:r>
+            <w:r>
+              <w:rPr>
+                <w:sz w:val="24"/>
+                <w:szCs w:val="24"/>
+              </w:rPr>
+              <w:t>.</w:t>
+            </w:r>
+          </w:p>
+        </w:tc>
+      </w:tr>
+      <w:tr>
+        <w:trPr>
+          <w:jc w:val="center"/>
+        </w:trPr>
+        <w:tc>
+          <w:tcPr>
+            <w:cnfStyle w:val="001000000000" w:firstRow="0" w:lastRow="0" w:firstColumn="1" w:lastColumn="0" w:oddVBand="0" w:evenVBand="0" w:oddHBand="0" w:evenHBand="0" w:firstRowFirstColumn="0" w:firstRowLastColumn="0" w:lastRowFirstColumn="0" w:lastRowLastColumn="0"/>
+            <w:tcW w:w="421" w:type="dxa"/>
+            <w:shd w:val="clear" w:color="auto" w:fill="6BA1D7"/>
+            <w:vAlign w:val="center"/>
+          </w:tcPr>
+          <w:p>
+            <w:pPr>
+              <w:ind w:left="-120"/>
+              <w:jc w:val="center"/>
+              <w:rPr>
+                <w:b w:val="0"/>
+                <w:sz w:val="24"/>
+                <w:szCs w:val="24"/>
+              </w:rPr>
+            </w:pPr>
+            <w:r>
+              <w:rPr>
+                <w:b w:val="0"/>
+                <w:sz w:val="24"/>
+                <w:szCs w:val="24"/>
+              </w:rPr>
+              <w:t>6</w:t>
+            </w:r>
+          </w:p>
+        </w:tc>
+        <w:tc>
+          <w:tcPr>
+            <w:tcW w:w="1134" w:type="dxa"/>
+            <w:shd w:val="clear" w:color="auto" w:fill="6BA1D7"/>
+            <w:vAlign w:val="center"/>
+          </w:tcPr>
+          <w:p>
+            <w:pPr>
+              <w:ind w:left="-120"/>
+              <w:jc w:val="center"/>
+              <w:cnfStyle w:val="000000000000" w:firstRow="0" w:lastRow="0" w:firstColumn="0" w:lastColumn="0" w:oddVBand="0" w:evenVBand="0" w:oddHBand="0" w:evenHBand="0" w:firstRowFirstColumn="0" w:firstRowLastColumn="0" w:lastRowFirstColumn="0" w:lastRowLastColumn="0"/>
+              <w:rPr>
+                <w:sz w:val="24"/>
+                <w:szCs w:val="24"/>
+              </w:rPr>
+            </w:pPr>
+            <w:r>
+              <w:rPr>
+                <w:sz w:val="24"/>
+                <w:szCs w:val="24"/>
+              </w:rPr>
+              <w:t>Critical</w:t>
+            </w:r>
+          </w:p>
+        </w:tc>
+        <w:tc>
+          <w:tcPr>
+            <w:tcW w:w="1134" w:type="dxa"/>
+            <w:shd w:val="clear" w:color="auto" w:fill="6BA1D7"/>
+            <w:vAlign w:val="center"/>
+          </w:tcPr>
+          <w:p>
+            <w:pPr>
+              <w:ind w:left="-120"/>
+              <w:jc w:val="center"/>
+              <w:cnfStyle w:val="000000000000" w:firstRow="0" w:lastRow="0" w:firstColumn="0" w:lastColumn="0" w:oddVBand="0" w:evenVBand="0" w:oddHBand="0" w:evenHBand="0" w:firstRowFirstColumn="0" w:firstRowLastColumn="0" w:lastRowFirstColumn="0" w:lastRowLastColumn="0"/>
+              <w:rPr>
+                <w:sz w:val="24"/>
+                <w:szCs w:val="24"/>
+              </w:rPr>
+            </w:pPr>
+            <w:r>
+              <w:rPr>
+                <w:sz w:val="24"/>
+                <w:szCs w:val="24"/>
+              </w:rPr>
+              <w:t>2</w:t>
+            </w:r>
+            <w:r>
+              <w:rPr>
+                <w:sz w:val="24"/>
+                <w:szCs w:val="24"/>
+              </w:rPr>
+              <w:t>0</w:t>
+            </w:r>
+          </w:p>
+        </w:tc>
+        <w:tc>
+          <w:tcPr>
+            <w:tcW w:w="7211" w:type="dxa"/>
+            <w:shd w:val="clear" w:color="auto" w:fill="6BA1D7"/>
+            <w:vAlign w:val="center"/>
+          </w:tcPr>
+          <w:p>
+            <w:pPr>
+              <w:ind w:left="-120"/>
+              <w:jc w:val="center"/>
+              <w:cnfStyle w:val="000000000000" w:firstRow="0" w:lastRow="0" w:firstColumn="0" w:lastColumn="0" w:oddVBand="0" w:evenVBand="0" w:oddHBand="0" w:evenHBand="0" w:firstRowFirstColumn="0" w:firstRowLastColumn="0" w:lastRowFirstColumn="0" w:lastRowLastColumn="0"/>
+              <w:rPr>
+                <w:sz w:val="24"/>
+                <w:szCs w:val="24"/>
+              </w:rPr>
+            </w:pPr>
+            <w:r>
+              <w:rPr>
+                <w:sz w:val="24"/>
+                <w:szCs w:val="24"/>
+              </w:rPr>
+              <w:t>As an administrator, I can change data</w:t>
+            </w:r>
+            <w:r>
+              <w:rPr>
+                <w:sz w:val="24"/>
+                <w:szCs w:val="24"/>
+              </w:rPr>
+              <w:t xml:space="preserve"> for </w:t>
+            </w:r>
+            <w:r>
+              <w:rPr>
+                <w:sz w:val="24"/>
+                <w:szCs w:val="24"/>
+              </w:rPr>
+              <w:t>airports, planes, crew</w:t>
+            </w:r>
+            <w:r>
+              <w:rPr>
+                <w:sz w:val="24"/>
+                <w:szCs w:val="24"/>
+              </w:rPr>
+              <w:t>, flights, and club members</w:t>
+            </w:r>
+            <w:r>
+              <w:rPr>
+                <w:sz w:val="24"/>
+                <w:szCs w:val="24"/>
+              </w:rPr>
+              <w:t>.</w:t>
             </w:r>
           </w:p>
         </w:tc>
@@ -664,7 +948,7 @@
                 <w:sz w:val="24"/>
                 <w:szCs w:val="24"/>
               </w:rPr>
-              <w:t>5</w:t>
+              <w:t>7</w:t>
             </w:r>
           </w:p>
         </w:tc>
@@ -714,7 +998,14 @@
                 <w:sz w:val="24"/>
                 <w:szCs w:val="24"/>
               </w:rPr>
-              <w:t>20</w:t>
+              <w:t>2</w:t>
+            </w:r>
+            <w:r>
+              <w:rPr>
+                <w:sz w:val="24"/>
+                <w:szCs w:val="24"/>
+              </w:rPr>
+              <w:t>0</w:t>
             </w:r>
           </w:p>
         </w:tc>
@@ -726,7 +1017,7 @@
           </w:tcPr>
           <w:p>
             <w:pPr>
-              <w:ind w:left="-120"/>
+              <w:ind w:left="-120" w:right="-104"/>
               <w:jc w:val="center"/>
               <w:cnfStyle w:val="000000100000" w:firstRow="0" w:lastRow="0" w:firstColumn="0" w:lastColumn="0" w:oddVBand="0" w:evenVBand="0" w:oddHBand="1" w:evenHBand="0" w:firstRowFirstColumn="0" w:firstRowLastColumn="0" w:lastRowFirstColumn="0" w:lastRowLastColumn="0"/>
               <w:rPr>
@@ -739,30 +1030,49 @@
                 <w:sz w:val="24"/>
                 <w:szCs w:val="24"/>
               </w:rPr>
-              <w:t xml:space="preserve">Every </w:t>
-            </w:r>
-            <w:r>
-              <w:rPr>
-                <w:sz w:val="24"/>
-                <w:szCs w:val="24"/>
-              </w:rPr>
-              <w:t xml:space="preserve">use case and requirement </w:t>
-            </w:r>
-            <w:proofErr w:type="gramStart"/>
-            <w:r>
-              <w:rPr>
-                <w:sz w:val="24"/>
-                <w:szCs w:val="24"/>
-              </w:rPr>
-              <w:t>has</w:t>
-            </w:r>
-            <w:proofErr w:type="gramEnd"/>
-            <w:r>
-              <w:rPr>
-                <w:sz w:val="24"/>
-                <w:szCs w:val="24"/>
-              </w:rPr>
-              <w:t xml:space="preserve"> to be tested.</w:t>
+              <w:t>As an administrator, I can get a list of al</w:t>
+            </w:r>
+            <w:r>
+              <w:rPr>
+                <w:sz w:val="24"/>
+                <w:szCs w:val="24"/>
+              </w:rPr>
+              <w:t xml:space="preserve">l </w:t>
+            </w:r>
+            <w:r>
+              <w:rPr>
+                <w:sz w:val="24"/>
+                <w:szCs w:val="24"/>
+              </w:rPr>
+              <w:t>airports, planes, crew</w:t>
+            </w:r>
+            <w:r>
+              <w:rPr>
+                <w:sz w:val="24"/>
+                <w:szCs w:val="24"/>
+              </w:rPr>
+              <w:t xml:space="preserve">, </w:t>
+            </w:r>
+            <w:r>
+              <w:rPr>
+                <w:sz w:val="24"/>
+                <w:szCs w:val="24"/>
+              </w:rPr>
+              <w:t>flights</w:t>
+            </w:r>
+            <w:r>
+              <w:rPr>
+                <w:sz w:val="24"/>
+                <w:szCs w:val="24"/>
+              </w:rPr>
+              <w:t>, and club members</w:t>
+            </w:r>
+            <w:r>
+              <w:rPr>
+                <w:sz w:val="24"/>
+                <w:szCs w:val="24"/>
+              </w:rPr>
+              <w:t>.</w:t>
             </w:r>
           </w:p>
         </w:tc>
@@ -794,7 +1104,7 @@
                 <w:sz w:val="24"/>
                 <w:szCs w:val="24"/>
               </w:rPr>
-              <w:t>6</w:t>
+              <w:t>8</w:t>
             </w:r>
           </w:p>
         </w:tc>
@@ -844,7 +1154,14 @@
                 <w:sz w:val="24"/>
                 <w:szCs w:val="24"/>
               </w:rPr>
-              <w:t>20</w:t>
+              <w:t>2</w:t>
+            </w:r>
+            <w:r>
+              <w:rPr>
+                <w:sz w:val="24"/>
+                <w:szCs w:val="24"/>
+              </w:rPr>
+              <w:t>0</w:t>
             </w:r>
           </w:p>
         </w:tc>
@@ -856,7 +1173,7 @@
           </w:tcPr>
           <w:p>
             <w:pPr>
-              <w:ind w:left="-120"/>
+              <w:ind w:left="-120" w:right="-104"/>
               <w:jc w:val="center"/>
               <w:cnfStyle w:val="000000000000" w:firstRow="0" w:lastRow="0" w:firstColumn="0" w:lastColumn="0" w:oddVBand="0" w:evenVBand="0" w:oddHBand="0" w:evenHBand="0" w:firstRowFirstColumn="0" w:firstRowLastColumn="0" w:lastRowFirstColumn="0" w:lastRowLastColumn="0"/>
               <w:rPr>
@@ -869,30 +1186,7 @@
                 <w:sz w:val="24"/>
                 <w:szCs w:val="24"/>
               </w:rPr>
-              <w:t xml:space="preserve">Every feature of the system </w:t>
-            </w:r>
-            <w:proofErr w:type="gramStart"/>
-            <w:r>
-              <w:rPr>
-                <w:sz w:val="24"/>
-                <w:szCs w:val="24"/>
-              </w:rPr>
-              <w:t>has to</w:t>
-            </w:r>
-            <w:proofErr w:type="gramEnd"/>
-            <w:r>
-              <w:rPr>
-                <w:sz w:val="24"/>
-                <w:szCs w:val="24"/>
-              </w:rPr>
-              <w:t xml:space="preserve"> be tested</w:t>
-            </w:r>
-            <w:r>
-              <w:rPr>
-                <w:sz w:val="24"/>
-                <w:szCs w:val="24"/>
-              </w:rPr>
-              <w:t>.</w:t>
+              <w:t>As a head administrator, I can cancel flights.</w:t>
             </w:r>
           </w:p>
         </w:tc>
@@ -925,7 +1219,7 @@
                 <w:sz w:val="24"/>
                 <w:szCs w:val="24"/>
               </w:rPr>
-              <w:t>7</w:t>
+              <w:t>9</w:t>
             </w:r>
           </w:p>
         </w:tc>
@@ -975,7 +1269,14 @@
                 <w:sz w:val="24"/>
                 <w:szCs w:val="24"/>
               </w:rPr>
-              <w:t>10</w:t>
+              <w:t>2</w:t>
+            </w:r>
+            <w:r>
+              <w:rPr>
+                <w:sz w:val="24"/>
+                <w:szCs w:val="24"/>
+              </w:rPr>
+              <w:t>0</w:t>
             </w:r>
           </w:p>
         </w:tc>
@@ -1000,7 +1301,35 @@
                 <w:sz w:val="24"/>
                 <w:szCs w:val="24"/>
               </w:rPr>
-              <w:t>As an administrator, I can add data to the system.</w:t>
+              <w:t xml:space="preserve">As a head administrator, I can delete </w:t>
+            </w:r>
+            <w:r>
+              <w:rPr>
+                <w:sz w:val="24"/>
+                <w:szCs w:val="24"/>
+              </w:rPr>
+              <w:t>airports, planes, crew</w:t>
+            </w:r>
+            <w:r>
+              <w:rPr>
+                <w:sz w:val="24"/>
+                <w:szCs w:val="24"/>
+              </w:rPr>
+              <w:t xml:space="preserve"> </w:t>
+            </w:r>
+            <w:r>
+              <w:rPr>
+                <w:sz w:val="24"/>
+                <w:szCs w:val="24"/>
+              </w:rPr>
+              <w:t>and club members</w:t>
+            </w:r>
+            <w:r>
+              <w:rPr>
+                <w:sz w:val="24"/>
+                <w:szCs w:val="24"/>
+              </w:rPr>
+              <w:t xml:space="preserve"> from the system.</w:t>
             </w:r>
           </w:p>
         </w:tc>
@@ -1032,7 +1361,7 @@
                 <w:sz w:val="24"/>
                 <w:szCs w:val="24"/>
               </w:rPr>
-              <w:t>8</w:t>
+              <w:t>10</w:t>
             </w:r>
           </w:p>
         </w:tc>
@@ -1082,7 +1411,14 @@
                 <w:sz w:val="24"/>
                 <w:szCs w:val="24"/>
               </w:rPr>
-              <w:t>10</w:t>
+              <w:t>2</w:t>
+            </w:r>
+            <w:r>
+              <w:rPr>
+                <w:sz w:val="24"/>
+                <w:szCs w:val="24"/>
+              </w:rPr>
+              <w:t>0</w:t>
             </w:r>
           </w:p>
         </w:tc>
@@ -1107,7 +1443,7 @@
                 <w:sz w:val="24"/>
                 <w:szCs w:val="24"/>
               </w:rPr>
-              <w:t>As an administrator, I can find data.</w:t>
+              <w:t>As a user, I can find a flight.</w:t>
             </w:r>
           </w:p>
         </w:tc>
@@ -1140,7 +1476,7 @@
                 <w:sz w:val="24"/>
                 <w:szCs w:val="24"/>
               </w:rPr>
-              <w:t>9</w:t>
+              <w:t>11</w:t>
             </w:r>
           </w:p>
         </w:tc>
@@ -1190,7 +1526,14 @@
                 <w:sz w:val="24"/>
                 <w:szCs w:val="24"/>
               </w:rPr>
-              <w:t>10</w:t>
+              <w:t>2</w:t>
+            </w:r>
+            <w:r>
+              <w:rPr>
+                <w:sz w:val="24"/>
+                <w:szCs w:val="24"/>
+              </w:rPr>
+              <w:t>0</w:t>
             </w:r>
           </w:p>
         </w:tc>
@@ -1215,7 +1558,7 @@
                 <w:sz w:val="24"/>
                 <w:szCs w:val="24"/>
               </w:rPr>
-              <w:t>As an administrator, I can change data.</w:t>
+              <w:t>As a user, I can book a ticket for a given flight.</w:t>
             </w:r>
           </w:p>
         </w:tc>
@@ -1228,7 +1571,7 @@
           <w:tcPr>
             <w:cnfStyle w:val="001000000000" w:firstRow="0" w:lastRow="0" w:firstColumn="1" w:lastColumn="0" w:oddVBand="0" w:evenVBand="0" w:oddHBand="0" w:evenHBand="0" w:firstRowFirstColumn="0" w:firstRowLastColumn="0" w:lastRowFirstColumn="0" w:lastRowLastColumn="0"/>
             <w:tcW w:w="421" w:type="dxa"/>
-            <w:shd w:val="clear" w:color="auto" w:fill="6BA1D7"/>
+            <w:shd w:val="clear" w:color="auto" w:fill="9CC2E5" w:themeFill="accent1" w:themeFillTint="99"/>
             <w:vAlign w:val="center"/>
           </w:tcPr>
           <w:p>
@@ -1247,14 +1590,72 @@
                 <w:sz w:val="24"/>
                 <w:szCs w:val="24"/>
               </w:rPr>
+              <w:t>1</w:t>
+            </w:r>
+            <w:r>
+              <w:rPr>
+                <w:b w:val="0"/>
+                <w:sz w:val="24"/>
+                <w:szCs w:val="24"/>
+              </w:rPr>
+              <w:t>2</w:t>
+            </w:r>
+          </w:p>
+        </w:tc>
+        <w:tc>
+          <w:tcPr>
+            <w:tcW w:w="1134" w:type="dxa"/>
+            <w:shd w:val="clear" w:color="auto" w:fill="9CC2E5" w:themeFill="accent1" w:themeFillTint="99"/>
+            <w:vAlign w:val="center"/>
+          </w:tcPr>
+          <w:p>
+            <w:pPr>
+              <w:ind w:left="-120"/>
+              <w:jc w:val="center"/>
+              <w:cnfStyle w:val="000000000000" w:firstRow="0" w:lastRow="0" w:firstColumn="0" w:lastColumn="0" w:oddVBand="0" w:evenVBand="0" w:oddHBand="0" w:evenHBand="0" w:firstRowFirstColumn="0" w:firstRowLastColumn="0" w:lastRowFirstColumn="0" w:lastRowLastColumn="0"/>
+              <w:rPr>
+                <w:sz w:val="24"/>
+                <w:szCs w:val="24"/>
+              </w:rPr>
+            </w:pPr>
+            <w:r>
+              <w:rPr>
+                <w:sz w:val="24"/>
+                <w:szCs w:val="24"/>
+              </w:rPr>
+              <w:t>High</w:t>
+            </w:r>
+          </w:p>
+        </w:tc>
+        <w:tc>
+          <w:tcPr>
+            <w:tcW w:w="1134" w:type="dxa"/>
+            <w:shd w:val="clear" w:color="auto" w:fill="9CC2E5" w:themeFill="accent1" w:themeFillTint="99"/>
+            <w:vAlign w:val="center"/>
+          </w:tcPr>
+          <w:p>
+            <w:pPr>
+              <w:ind w:left="-120"/>
+              <w:jc w:val="center"/>
+              <w:cnfStyle w:val="000000000000" w:firstRow="0" w:lastRow="0" w:firstColumn="0" w:lastColumn="0" w:oddVBand="0" w:evenVBand="0" w:oddHBand="0" w:evenHBand="0" w:firstRowFirstColumn="0" w:firstRowLastColumn="0" w:lastRowFirstColumn="0" w:lastRowLastColumn="0"/>
+              <w:rPr>
+                <w:sz w:val="24"/>
+                <w:szCs w:val="24"/>
+              </w:rPr>
+            </w:pPr>
+            <w:r>
+              <w:rPr>
+                <w:sz w:val="24"/>
+                <w:szCs w:val="24"/>
+              </w:rPr>
               <w:t>10</w:t>
             </w:r>
           </w:p>
         </w:tc>
         <w:tc>
           <w:tcPr>
-            <w:tcW w:w="1134" w:type="dxa"/>
-            <w:shd w:val="clear" w:color="auto" w:fill="6BA1D7"/>
+            <w:tcW w:w="7211" w:type="dxa"/>
+            <w:shd w:val="clear" w:color="auto" w:fill="9CC2E5" w:themeFill="accent1" w:themeFillTint="99"/>
             <w:vAlign w:val="center"/>
           </w:tcPr>
           <w:p>
@@ -1272,57 +1673,7 @@
                 <w:sz w:val="24"/>
                 <w:szCs w:val="24"/>
               </w:rPr>
-              <w:t>Critical</w:t>
-            </w:r>
-          </w:p>
-        </w:tc>
-        <w:tc>
-          <w:tcPr>
-            <w:tcW w:w="1134" w:type="dxa"/>
-            <w:shd w:val="clear" w:color="auto" w:fill="6BA1D7"/>
-            <w:vAlign w:val="center"/>
-          </w:tcPr>
-          <w:p>
-            <w:pPr>
-              <w:ind w:left="-120"/>
-              <w:jc w:val="center"/>
-              <w:cnfStyle w:val="000000000000" w:firstRow="0" w:lastRow="0" w:firstColumn="0" w:lastColumn="0" w:oddVBand="0" w:evenVBand="0" w:oddHBand="0" w:evenHBand="0" w:firstRowFirstColumn="0" w:firstRowLastColumn="0" w:lastRowFirstColumn="0" w:lastRowLastColumn="0"/>
-              <w:rPr>
-                <w:sz w:val="24"/>
-                <w:szCs w:val="24"/>
-              </w:rPr>
-            </w:pPr>
-            <w:r>
-              <w:rPr>
-                <w:sz w:val="24"/>
-                <w:szCs w:val="24"/>
-              </w:rPr>
-              <w:t>10</w:t>
-            </w:r>
-          </w:p>
-        </w:tc>
-        <w:tc>
-          <w:tcPr>
-            <w:tcW w:w="7211" w:type="dxa"/>
-            <w:shd w:val="clear" w:color="auto" w:fill="6BA1D7"/>
-            <w:vAlign w:val="center"/>
-          </w:tcPr>
-          <w:p>
-            <w:pPr>
-              <w:ind w:left="-120" w:right="-104"/>
-              <w:jc w:val="center"/>
-              <w:cnfStyle w:val="000000000000" w:firstRow="0" w:lastRow="0" w:firstColumn="0" w:lastColumn="0" w:oddVBand="0" w:evenVBand="0" w:oddHBand="0" w:evenHBand="0" w:firstRowFirstColumn="0" w:firstRowLastColumn="0" w:lastRowFirstColumn="0" w:lastRowLastColumn="0"/>
-              <w:rPr>
-                <w:sz w:val="24"/>
-                <w:szCs w:val="24"/>
-              </w:rPr>
-            </w:pPr>
-            <w:r>
-              <w:rPr>
-                <w:sz w:val="24"/>
-                <w:szCs w:val="24"/>
-              </w:rPr>
-              <w:t>As an administrator, I can get a list of all specified data.</w:t>
+              <w:t>As an administrator, I can edit club members.</w:t>
             </w:r>
           </w:p>
         </w:tc>
@@ -1336,7 +1687,7 @@
           <w:tcPr>
             <w:cnfStyle w:val="001000000000" w:firstRow="0" w:lastRow="0" w:firstColumn="1" w:lastColumn="0" w:oddVBand="0" w:evenVBand="0" w:oddHBand="0" w:evenHBand="0" w:firstRowFirstColumn="0" w:firstRowLastColumn="0" w:lastRowFirstColumn="0" w:lastRowLastColumn="0"/>
             <w:tcW w:w="421" w:type="dxa"/>
-            <w:shd w:val="clear" w:color="auto" w:fill="6BA1D7"/>
+            <w:shd w:val="clear" w:color="auto" w:fill="BDD6EE" w:themeFill="accent1" w:themeFillTint="66"/>
             <w:vAlign w:val="center"/>
           </w:tcPr>
           <w:p>
@@ -1355,14 +1706,22 @@
                 <w:sz w:val="24"/>
                 <w:szCs w:val="24"/>
               </w:rPr>
-              <w:t>11</w:t>
+              <w:t>1</w:t>
+            </w:r>
+            <w:r>
+              <w:rPr>
+                <w:b w:val="0"/>
+                <w:sz w:val="24"/>
+                <w:szCs w:val="24"/>
+              </w:rPr>
+              <w:t>3</w:t>
             </w:r>
           </w:p>
         </w:tc>
         <w:tc>
           <w:tcPr>
             <w:tcW w:w="1134" w:type="dxa"/>
-            <w:shd w:val="clear" w:color="auto" w:fill="6BA1D7"/>
+            <w:shd w:val="clear" w:color="auto" w:fill="BDD6EE" w:themeFill="accent1" w:themeFillTint="66"/>
             <w:vAlign w:val="center"/>
           </w:tcPr>
           <w:p>
@@ -1380,14 +1739,14 @@
                 <w:sz w:val="24"/>
                 <w:szCs w:val="24"/>
               </w:rPr>
-              <w:t>Critical</w:t>
+              <w:t>Medium</w:t>
             </w:r>
           </w:p>
         </w:tc>
         <w:tc>
           <w:tcPr>
             <w:tcW w:w="1134" w:type="dxa"/>
-            <w:shd w:val="clear" w:color="auto" w:fill="6BA1D7"/>
+            <w:shd w:val="clear" w:color="auto" w:fill="BDD6EE" w:themeFill="accent1" w:themeFillTint="66"/>
             <w:vAlign w:val="center"/>
           </w:tcPr>
           <w:p>
@@ -1412,12 +1771,12 @@
         <w:tc>
           <w:tcPr>
             <w:tcW w:w="7211" w:type="dxa"/>
-            <w:shd w:val="clear" w:color="auto" w:fill="6BA1D7"/>
-            <w:vAlign w:val="center"/>
-          </w:tcPr>
-          <w:p>
-            <w:pPr>
-              <w:ind w:left="-120" w:right="-104"/>
+            <w:shd w:val="clear" w:color="auto" w:fill="BDD6EE" w:themeFill="accent1" w:themeFillTint="66"/>
+            <w:vAlign w:val="center"/>
+          </w:tcPr>
+          <w:p>
+            <w:pPr>
+              <w:ind w:left="-120"/>
               <w:jc w:val="center"/>
               <w:cnfStyle w:val="000000100000" w:firstRow="0" w:lastRow="0" w:firstColumn="0" w:lastColumn="0" w:oddVBand="0" w:evenVBand="0" w:oddHBand="1" w:evenHBand="0" w:firstRowFirstColumn="0" w:firstRowLastColumn="0" w:lastRowFirstColumn="0" w:lastRowLastColumn="0"/>
               <w:rPr>
@@ -1430,21 +1789,36 @@
                 <w:sz w:val="24"/>
                 <w:szCs w:val="24"/>
               </w:rPr>
-              <w:t>As a head administrator, I can cancel flights.</w:t>
+              <w:t xml:space="preserve">As a user, I can become a club member </w:t>
+            </w:r>
+            <w:proofErr w:type="gramStart"/>
+            <w:r>
+              <w:rPr>
+                <w:sz w:val="24"/>
+                <w:szCs w:val="24"/>
+              </w:rPr>
+              <w:t>in order to</w:t>
+            </w:r>
+            <w:proofErr w:type="gramEnd"/>
+            <w:r>
+              <w:rPr>
+                <w:sz w:val="24"/>
+                <w:szCs w:val="24"/>
+              </w:rPr>
+              <w:t xml:space="preserve"> get discounts.</w:t>
             </w:r>
           </w:p>
         </w:tc>
       </w:tr>
       <w:tr>
         <w:trPr>
-          <w:trHeight w:val="309"/>
           <w:jc w:val="center"/>
         </w:trPr>
         <w:tc>
           <w:tcPr>
             <w:cnfStyle w:val="001000000000" w:firstRow="0" w:lastRow="0" w:firstColumn="1" w:lastColumn="0" w:oddVBand="0" w:evenVBand="0" w:oddHBand="0" w:evenHBand="0" w:firstRowFirstColumn="0" w:firstRowLastColumn="0" w:lastRowFirstColumn="0" w:lastRowLastColumn="0"/>
             <w:tcW w:w="421" w:type="dxa"/>
-            <w:shd w:val="clear" w:color="auto" w:fill="6BA1D7"/>
+            <w:shd w:val="clear" w:color="auto" w:fill="BDD6EE" w:themeFill="accent1" w:themeFillTint="66"/>
             <w:vAlign w:val="center"/>
           </w:tcPr>
           <w:p>
@@ -1463,14 +1837,14 @@
                 <w:sz w:val="24"/>
                 <w:szCs w:val="24"/>
               </w:rPr>
-              <w:t>12</w:t>
+              <w:t>14</w:t>
             </w:r>
           </w:p>
         </w:tc>
         <w:tc>
           <w:tcPr>
             <w:tcW w:w="1134" w:type="dxa"/>
-            <w:shd w:val="clear" w:color="auto" w:fill="6BA1D7"/>
+            <w:shd w:val="clear" w:color="auto" w:fill="BDD6EE" w:themeFill="accent1" w:themeFillTint="66"/>
             <w:vAlign w:val="center"/>
           </w:tcPr>
           <w:p>
@@ -1488,14 +1862,14 @@
                 <w:sz w:val="24"/>
                 <w:szCs w:val="24"/>
               </w:rPr>
-              <w:t>Critical</w:t>
+              <w:t>Medium</w:t>
             </w:r>
           </w:p>
         </w:tc>
         <w:tc>
           <w:tcPr>
             <w:tcW w:w="1134" w:type="dxa"/>
-            <w:shd w:val="clear" w:color="auto" w:fill="6BA1D7"/>
+            <w:shd w:val="clear" w:color="auto" w:fill="BDD6EE" w:themeFill="accent1" w:themeFillTint="66"/>
             <w:vAlign w:val="center"/>
           </w:tcPr>
           <w:p>
@@ -1513,19 +1887,19 @@
                 <w:sz w:val="24"/>
                 <w:szCs w:val="24"/>
               </w:rPr>
-              <w:t>10</w:t>
+              <w:t>5</w:t>
             </w:r>
           </w:p>
         </w:tc>
         <w:tc>
           <w:tcPr>
             <w:tcW w:w="7211" w:type="dxa"/>
-            <w:shd w:val="clear" w:color="auto" w:fill="6BA1D7"/>
-            <w:vAlign w:val="center"/>
-          </w:tcPr>
-          <w:p>
-            <w:pPr>
-              <w:ind w:left="-120" w:right="-104"/>
+            <w:shd w:val="clear" w:color="auto" w:fill="BDD6EE" w:themeFill="accent1" w:themeFillTint="66"/>
+            <w:vAlign w:val="center"/>
+          </w:tcPr>
+          <w:p>
+            <w:pPr>
+              <w:ind w:left="-120"/>
               <w:jc w:val="center"/>
               <w:cnfStyle w:val="000000000000" w:firstRow="0" w:lastRow="0" w:firstColumn="0" w:lastColumn="0" w:oddVBand="0" w:evenVBand="0" w:oddHBand="0" w:evenHBand="0" w:firstRowFirstColumn="0" w:firstRowLastColumn="0" w:lastRowFirstColumn="0" w:lastRowLastColumn="0"/>
               <w:rPr>
@@ -1538,7 +1912,7 @@
                 <w:sz w:val="24"/>
                 <w:szCs w:val="24"/>
               </w:rPr>
-              <w:t>As a head administrator, I can delete data from the system.</w:t>
+              <w:t>As a club member I can search only for cheap flights from given city.</w:t>
             </w:r>
           </w:p>
         </w:tc>
@@ -1552,7 +1926,7 @@
           <w:tcPr>
             <w:cnfStyle w:val="001000000000" w:firstRow="0" w:lastRow="0" w:firstColumn="1" w:lastColumn="0" w:oddVBand="0" w:evenVBand="0" w:oddHBand="0" w:evenHBand="0" w:firstRowFirstColumn="0" w:firstRowLastColumn="0" w:lastRowFirstColumn="0" w:lastRowLastColumn="0"/>
             <w:tcW w:w="421" w:type="dxa"/>
-            <w:shd w:val="clear" w:color="auto" w:fill="6BA1D7"/>
+            <w:shd w:val="clear" w:color="auto" w:fill="BDD6EE" w:themeFill="accent1" w:themeFillTint="66"/>
             <w:vAlign w:val="center"/>
           </w:tcPr>
           <w:p>
@@ -1571,14 +1945,14 @@
                 <w:sz w:val="24"/>
                 <w:szCs w:val="24"/>
               </w:rPr>
-              <w:t>13</w:t>
+              <w:t>15</w:t>
             </w:r>
           </w:p>
         </w:tc>
         <w:tc>
           <w:tcPr>
             <w:tcW w:w="1134" w:type="dxa"/>
-            <w:shd w:val="clear" w:color="auto" w:fill="6BA1D7"/>
+            <w:shd w:val="clear" w:color="auto" w:fill="BDD6EE" w:themeFill="accent1" w:themeFillTint="66"/>
             <w:vAlign w:val="center"/>
           </w:tcPr>
           <w:p>
@@ -1596,14 +1970,14 @@
                 <w:sz w:val="24"/>
                 <w:szCs w:val="24"/>
               </w:rPr>
-              <w:t>Critical</w:t>
+              <w:t>Medium</w:t>
             </w:r>
           </w:p>
         </w:tc>
         <w:tc>
           <w:tcPr>
             <w:tcW w:w="1134" w:type="dxa"/>
-            <w:shd w:val="clear" w:color="auto" w:fill="6BA1D7"/>
+            <w:shd w:val="clear" w:color="auto" w:fill="BDD6EE" w:themeFill="accent1" w:themeFillTint="66"/>
             <w:vAlign w:val="center"/>
           </w:tcPr>
           <w:p>
@@ -1621,14 +1995,14 @@
                 <w:sz w:val="24"/>
                 <w:szCs w:val="24"/>
               </w:rPr>
-              <w:t>10</w:t>
+              <w:t>5</w:t>
             </w:r>
           </w:p>
         </w:tc>
         <w:tc>
           <w:tcPr>
             <w:tcW w:w="7211" w:type="dxa"/>
-            <w:shd w:val="clear" w:color="auto" w:fill="6BA1D7"/>
+            <w:shd w:val="clear" w:color="auto" w:fill="BDD6EE" w:themeFill="accent1" w:themeFillTint="66"/>
             <w:vAlign w:val="center"/>
           </w:tcPr>
           <w:p>
@@ -1646,7 +2020,23 @@
                 <w:sz w:val="24"/>
                 <w:szCs w:val="24"/>
               </w:rPr>
-              <w:t>As a user, I can find a flight.</w:t>
+              <w:t xml:space="preserve">As a user, I can subscribe to the newsletter </w:t>
+            </w:r>
+            <w:proofErr w:type="gramStart"/>
+            <w:r>
+              <w:rPr>
+                <w:sz w:val="24"/>
+                <w:szCs w:val="24"/>
+              </w:rPr>
+              <w:t>in order to</w:t>
+            </w:r>
+            <w:proofErr w:type="gramEnd"/>
+            <w:r>
+              <w:rPr>
+                <w:sz w:val="24"/>
+                <w:szCs w:val="24"/>
+              </w:rPr>
+              <w:t xml:space="preserve"> receive new information regarding flights and offers via email.</w:t>
             </w:r>
           </w:p>
         </w:tc>
@@ -1659,7 +2049,7 @@
           <w:tcPr>
             <w:cnfStyle w:val="001000000000" w:firstRow="0" w:lastRow="0" w:firstColumn="1" w:lastColumn="0" w:oddVBand="0" w:evenVBand="0" w:oddHBand="0" w:evenHBand="0" w:firstRowFirstColumn="0" w:firstRowLastColumn="0" w:lastRowFirstColumn="0" w:lastRowLastColumn="0"/>
             <w:tcW w:w="421" w:type="dxa"/>
-            <w:shd w:val="clear" w:color="auto" w:fill="6BA1D7"/>
+            <w:shd w:val="clear" w:color="auto" w:fill="DEEAF6" w:themeFill="accent1" w:themeFillTint="33"/>
             <w:vAlign w:val="center"/>
           </w:tcPr>
           <w:p>
@@ -1678,1000 +2068,10 @@
                 <w:sz w:val="24"/>
                 <w:szCs w:val="24"/>
               </w:rPr>
-              <w:t>1</w:t>
-            </w:r>
-            <w:r>
-              <w:rPr>
-                <w:b w:val="0"/>
-                <w:sz w:val="24"/>
-                <w:szCs w:val="24"/>
-              </w:rPr>
-              <w:t>4</w:t>
-            </w:r>
-          </w:p>
-        </w:tc>
-        <w:tc>
-          <w:tcPr>
-            <w:tcW w:w="1134" w:type="dxa"/>
-            <w:shd w:val="clear" w:color="auto" w:fill="6BA1D7"/>
-            <w:vAlign w:val="center"/>
-          </w:tcPr>
-          <w:p>
-            <w:pPr>
-              <w:ind w:left="-120"/>
-              <w:jc w:val="center"/>
-              <w:cnfStyle w:val="000000000000" w:firstRow="0" w:lastRow="0" w:firstColumn="0" w:lastColumn="0" w:oddVBand="0" w:evenVBand="0" w:oddHBand="0" w:evenHBand="0" w:firstRowFirstColumn="0" w:firstRowLastColumn="0" w:lastRowFirstColumn="0" w:lastRowLastColumn="0"/>
-              <w:rPr>
-                <w:sz w:val="24"/>
-                <w:szCs w:val="24"/>
-              </w:rPr>
-            </w:pPr>
-            <w:r>
-              <w:rPr>
-                <w:sz w:val="24"/>
-                <w:szCs w:val="24"/>
-              </w:rPr>
-              <w:t>Critical</w:t>
-            </w:r>
-          </w:p>
-        </w:tc>
-        <w:tc>
-          <w:tcPr>
-            <w:tcW w:w="1134" w:type="dxa"/>
-            <w:shd w:val="clear" w:color="auto" w:fill="6BA1D7"/>
-            <w:vAlign w:val="center"/>
-          </w:tcPr>
-          <w:p>
-            <w:pPr>
-              <w:ind w:left="-120"/>
-              <w:jc w:val="center"/>
-              <w:cnfStyle w:val="000000000000" w:firstRow="0" w:lastRow="0" w:firstColumn="0" w:lastColumn="0" w:oddVBand="0" w:evenVBand="0" w:oddHBand="0" w:evenHBand="0" w:firstRowFirstColumn="0" w:firstRowLastColumn="0" w:lastRowFirstColumn="0" w:lastRowLastColumn="0"/>
-              <w:rPr>
-                <w:sz w:val="24"/>
-                <w:szCs w:val="24"/>
-              </w:rPr>
-            </w:pPr>
-            <w:r>
-              <w:rPr>
-                <w:sz w:val="24"/>
-                <w:szCs w:val="24"/>
-              </w:rPr>
-              <w:t>1</w:t>
-            </w:r>
-            <w:r>
-              <w:rPr>
-                <w:sz w:val="24"/>
-                <w:szCs w:val="24"/>
-              </w:rPr>
-              <w:t>0</w:t>
-            </w:r>
-          </w:p>
-        </w:tc>
-        <w:tc>
-          <w:tcPr>
-            <w:tcW w:w="7211" w:type="dxa"/>
-            <w:shd w:val="clear" w:color="auto" w:fill="6BA1D7"/>
-            <w:vAlign w:val="center"/>
-          </w:tcPr>
-          <w:p>
-            <w:pPr>
-              <w:ind w:left="-120"/>
-              <w:jc w:val="center"/>
-              <w:cnfStyle w:val="000000000000" w:firstRow="0" w:lastRow="0" w:firstColumn="0" w:lastColumn="0" w:oddVBand="0" w:evenVBand="0" w:oddHBand="0" w:evenHBand="0" w:firstRowFirstColumn="0" w:firstRowLastColumn="0" w:lastRowFirstColumn="0" w:lastRowLastColumn="0"/>
-              <w:rPr>
-                <w:sz w:val="24"/>
-                <w:szCs w:val="24"/>
-              </w:rPr>
-            </w:pPr>
-            <w:r>
-              <w:rPr>
-                <w:sz w:val="24"/>
-                <w:szCs w:val="24"/>
-              </w:rPr>
-              <w:t>As a user, I can book a ticket for a given flight.</w:t>
-            </w:r>
-          </w:p>
-        </w:tc>
-      </w:tr>
-      <w:tr>
-        <w:trPr>
-          <w:cnfStyle w:val="000000100000" w:firstRow="0" w:lastRow="0" w:firstColumn="0" w:lastColumn="0" w:oddVBand="0" w:evenVBand="0" w:oddHBand="1" w:evenHBand="0" w:firstRowFirstColumn="0" w:firstRowLastColumn="0" w:lastRowFirstColumn="0" w:lastRowLastColumn="0"/>
-          <w:jc w:val="center"/>
-        </w:trPr>
-        <w:tc>
-          <w:tcPr>
-            <w:cnfStyle w:val="001000000000" w:firstRow="0" w:lastRow="0" w:firstColumn="1" w:lastColumn="0" w:oddVBand="0" w:evenVBand="0" w:oddHBand="0" w:evenHBand="0" w:firstRowFirstColumn="0" w:firstRowLastColumn="0" w:lastRowFirstColumn="0" w:lastRowLastColumn="0"/>
-            <w:tcW w:w="421" w:type="dxa"/>
-            <w:shd w:val="clear" w:color="auto" w:fill="9CC2E5" w:themeFill="accent1" w:themeFillTint="99"/>
-            <w:vAlign w:val="center"/>
-          </w:tcPr>
-          <w:p>
-            <w:pPr>
-              <w:ind w:left="-120"/>
-              <w:jc w:val="center"/>
-              <w:rPr>
-                <w:b w:val="0"/>
-                <w:sz w:val="24"/>
-                <w:szCs w:val="24"/>
-              </w:rPr>
-            </w:pPr>
-            <w:r>
-              <w:rPr>
-                <w:b w:val="0"/>
-                <w:sz w:val="24"/>
-                <w:szCs w:val="24"/>
-              </w:rPr>
-              <w:t>1</w:t>
-            </w:r>
-            <w:r>
-              <w:rPr>
-                <w:b w:val="0"/>
-                <w:sz w:val="24"/>
-                <w:szCs w:val="24"/>
-              </w:rPr>
-              <w:t>5</w:t>
-            </w:r>
-          </w:p>
-        </w:tc>
-        <w:tc>
-          <w:tcPr>
-            <w:tcW w:w="1134" w:type="dxa"/>
-            <w:shd w:val="clear" w:color="auto" w:fill="9CC2E5" w:themeFill="accent1" w:themeFillTint="99"/>
-            <w:vAlign w:val="center"/>
-          </w:tcPr>
-          <w:p>
-            <w:pPr>
-              <w:ind w:left="-120"/>
-              <w:jc w:val="center"/>
-              <w:cnfStyle w:val="000000100000" w:firstRow="0" w:lastRow="0" w:firstColumn="0" w:lastColumn="0" w:oddVBand="0" w:evenVBand="0" w:oddHBand="1" w:evenHBand="0" w:firstRowFirstColumn="0" w:firstRowLastColumn="0" w:lastRowFirstColumn="0" w:lastRowLastColumn="0"/>
-              <w:rPr>
-                <w:sz w:val="24"/>
-                <w:szCs w:val="24"/>
-              </w:rPr>
-            </w:pPr>
-            <w:r>
-              <w:rPr>
-                <w:sz w:val="24"/>
-                <w:szCs w:val="24"/>
-              </w:rPr>
-              <w:t>High</w:t>
-            </w:r>
-          </w:p>
-        </w:tc>
-        <w:tc>
-          <w:tcPr>
-            <w:tcW w:w="1134" w:type="dxa"/>
-            <w:shd w:val="clear" w:color="auto" w:fill="9CC2E5" w:themeFill="accent1" w:themeFillTint="99"/>
-            <w:vAlign w:val="center"/>
-          </w:tcPr>
-          <w:p>
-            <w:pPr>
-              <w:ind w:left="-120"/>
-              <w:jc w:val="center"/>
-              <w:cnfStyle w:val="000000100000" w:firstRow="0" w:lastRow="0" w:firstColumn="0" w:lastColumn="0" w:oddVBand="0" w:evenVBand="0" w:oddHBand="1" w:evenHBand="0" w:firstRowFirstColumn="0" w:firstRowLastColumn="0" w:lastRowFirstColumn="0" w:lastRowLastColumn="0"/>
-              <w:rPr>
-                <w:sz w:val="24"/>
-                <w:szCs w:val="24"/>
-              </w:rPr>
-            </w:pPr>
-            <w:r>
-              <w:rPr>
-                <w:sz w:val="24"/>
-                <w:szCs w:val="24"/>
-              </w:rPr>
-              <w:t>15</w:t>
-            </w:r>
-          </w:p>
-        </w:tc>
-        <w:tc>
-          <w:tcPr>
-            <w:tcW w:w="7211" w:type="dxa"/>
-            <w:shd w:val="clear" w:color="auto" w:fill="9CC2E5" w:themeFill="accent1" w:themeFillTint="99"/>
-            <w:vAlign w:val="center"/>
-          </w:tcPr>
-          <w:p>
-            <w:pPr>
-              <w:ind w:left="-120"/>
-              <w:jc w:val="center"/>
-              <w:cnfStyle w:val="000000100000" w:firstRow="0" w:lastRow="0" w:firstColumn="0" w:lastColumn="0" w:oddVBand="0" w:evenVBand="0" w:oddHBand="1" w:evenHBand="0" w:firstRowFirstColumn="0" w:firstRowLastColumn="0" w:lastRowFirstColumn="0" w:lastRowLastColumn="0"/>
-              <w:rPr>
-                <w:sz w:val="24"/>
-                <w:szCs w:val="24"/>
-              </w:rPr>
-            </w:pPr>
-            <w:r>
-              <w:rPr>
-                <w:sz w:val="24"/>
-                <w:szCs w:val="24"/>
-              </w:rPr>
-              <w:t xml:space="preserve">All the data </w:t>
-            </w:r>
-            <w:proofErr w:type="gramStart"/>
-            <w:r>
-              <w:rPr>
-                <w:sz w:val="24"/>
-                <w:szCs w:val="24"/>
-              </w:rPr>
-              <w:t>has to</w:t>
-            </w:r>
-            <w:proofErr w:type="gramEnd"/>
-            <w:r>
-              <w:rPr>
-                <w:sz w:val="24"/>
-                <w:szCs w:val="24"/>
-              </w:rPr>
-              <w:t xml:space="preserve"> be stored into the database.</w:t>
-            </w:r>
-          </w:p>
-        </w:tc>
-      </w:tr>
-      <w:tr>
-        <w:trPr>
-          <w:jc w:val="center"/>
-        </w:trPr>
-        <w:tc>
-          <w:tcPr>
-            <w:cnfStyle w:val="001000000000" w:firstRow="0" w:lastRow="0" w:firstColumn="1" w:lastColumn="0" w:oddVBand="0" w:evenVBand="0" w:oddHBand="0" w:evenHBand="0" w:firstRowFirstColumn="0" w:firstRowLastColumn="0" w:lastRowFirstColumn="0" w:lastRowLastColumn="0"/>
-            <w:tcW w:w="421" w:type="dxa"/>
-            <w:shd w:val="clear" w:color="auto" w:fill="9CC2E5" w:themeFill="accent1" w:themeFillTint="99"/>
-            <w:vAlign w:val="center"/>
-          </w:tcPr>
-          <w:p>
-            <w:pPr>
-              <w:ind w:left="-120"/>
-              <w:jc w:val="center"/>
-              <w:rPr>
-                <w:sz w:val="24"/>
-                <w:szCs w:val="24"/>
-              </w:rPr>
-            </w:pPr>
-            <w:r>
-              <w:rPr>
-                <w:b w:val="0"/>
-                <w:sz w:val="24"/>
-                <w:szCs w:val="24"/>
-              </w:rPr>
               <w:t>16</w:t>
-            </w:r>
-          </w:p>
-        </w:tc>
-        <w:tc>
-          <w:tcPr>
-            <w:tcW w:w="1134" w:type="dxa"/>
-            <w:shd w:val="clear" w:color="auto" w:fill="9CC2E5" w:themeFill="accent1" w:themeFillTint="99"/>
-            <w:vAlign w:val="center"/>
-          </w:tcPr>
-          <w:p>
-            <w:pPr>
-              <w:ind w:left="-120"/>
-              <w:jc w:val="center"/>
-              <w:cnfStyle w:val="000000000000" w:firstRow="0" w:lastRow="0" w:firstColumn="0" w:lastColumn="0" w:oddVBand="0" w:evenVBand="0" w:oddHBand="0" w:evenHBand="0" w:firstRowFirstColumn="0" w:firstRowLastColumn="0" w:lastRowFirstColumn="0" w:lastRowLastColumn="0"/>
-              <w:rPr>
-                <w:sz w:val="24"/>
-                <w:szCs w:val="24"/>
-              </w:rPr>
-            </w:pPr>
-            <w:r>
-              <w:rPr>
-                <w:sz w:val="24"/>
-                <w:szCs w:val="24"/>
-              </w:rPr>
-              <w:t>High</w:t>
-            </w:r>
-          </w:p>
-        </w:tc>
-        <w:tc>
-          <w:tcPr>
-            <w:tcW w:w="1134" w:type="dxa"/>
-            <w:shd w:val="clear" w:color="auto" w:fill="9CC2E5" w:themeFill="accent1" w:themeFillTint="99"/>
-            <w:vAlign w:val="center"/>
-          </w:tcPr>
-          <w:p>
-            <w:pPr>
-              <w:ind w:left="-120"/>
-              <w:jc w:val="center"/>
-              <w:cnfStyle w:val="000000000000" w:firstRow="0" w:lastRow="0" w:firstColumn="0" w:lastColumn="0" w:oddVBand="0" w:evenVBand="0" w:oddHBand="0" w:evenHBand="0" w:firstRowFirstColumn="0" w:firstRowLastColumn="0" w:lastRowFirstColumn="0" w:lastRowLastColumn="0"/>
-              <w:rPr>
-                <w:sz w:val="24"/>
-                <w:szCs w:val="24"/>
-              </w:rPr>
-            </w:pPr>
-            <w:r>
-              <w:rPr>
-                <w:sz w:val="24"/>
-                <w:szCs w:val="24"/>
-              </w:rPr>
-              <w:t>5</w:t>
-            </w:r>
-          </w:p>
-        </w:tc>
-        <w:tc>
-          <w:tcPr>
-            <w:tcW w:w="7211" w:type="dxa"/>
-            <w:shd w:val="clear" w:color="auto" w:fill="9CC2E5" w:themeFill="accent1" w:themeFillTint="99"/>
-            <w:vAlign w:val="center"/>
-          </w:tcPr>
-          <w:p>
-            <w:pPr>
-              <w:ind w:left="-120"/>
-              <w:jc w:val="center"/>
-              <w:cnfStyle w:val="000000000000" w:firstRow="0" w:lastRow="0" w:firstColumn="0" w:lastColumn="0" w:oddVBand="0" w:evenVBand="0" w:oddHBand="0" w:evenHBand="0" w:firstRowFirstColumn="0" w:firstRowLastColumn="0" w:lastRowFirstColumn="0" w:lastRowLastColumn="0"/>
-              <w:rPr>
-                <w:sz w:val="24"/>
-                <w:szCs w:val="24"/>
-              </w:rPr>
-            </w:pPr>
-            <w:r>
-              <w:rPr>
-                <w:sz w:val="24"/>
-                <w:szCs w:val="24"/>
-              </w:rPr>
-              <w:t xml:space="preserve">As an administrator, I can </w:t>
-            </w:r>
-            <w:r>
-              <w:rPr>
-                <w:sz w:val="24"/>
-                <w:szCs w:val="24"/>
-              </w:rPr>
-              <w:t>edit</w:t>
-            </w:r>
-            <w:r>
-              <w:rPr>
-                <w:sz w:val="24"/>
-                <w:szCs w:val="24"/>
-              </w:rPr>
-              <w:t xml:space="preserve"> club members.</w:t>
-            </w:r>
-          </w:p>
-        </w:tc>
-      </w:tr>
-      <w:tr>
-        <w:trPr>
-          <w:cnfStyle w:val="000000100000" w:firstRow="0" w:lastRow="0" w:firstColumn="0" w:lastColumn="0" w:oddVBand="0" w:evenVBand="0" w:oddHBand="1" w:evenHBand="0" w:firstRowFirstColumn="0" w:firstRowLastColumn="0" w:lastRowFirstColumn="0" w:lastRowLastColumn="0"/>
-          <w:jc w:val="center"/>
-        </w:trPr>
-        <w:tc>
-          <w:tcPr>
-            <w:cnfStyle w:val="001000000000" w:firstRow="0" w:lastRow="0" w:firstColumn="1" w:lastColumn="0" w:oddVBand="0" w:evenVBand="0" w:oddHBand="0" w:evenHBand="0" w:firstRowFirstColumn="0" w:firstRowLastColumn="0" w:lastRowFirstColumn="0" w:lastRowLastColumn="0"/>
-            <w:tcW w:w="421" w:type="dxa"/>
-            <w:shd w:val="clear" w:color="auto" w:fill="9CC2E5" w:themeFill="accent1" w:themeFillTint="99"/>
-            <w:vAlign w:val="center"/>
-          </w:tcPr>
-          <w:p>
-            <w:pPr>
-              <w:ind w:left="-120"/>
-              <w:jc w:val="center"/>
-              <w:rPr>
-                <w:b w:val="0"/>
-                <w:sz w:val="24"/>
-                <w:szCs w:val="24"/>
-              </w:rPr>
-            </w:pPr>
-            <w:r>
-              <w:rPr>
-                <w:b w:val="0"/>
-                <w:sz w:val="24"/>
-                <w:szCs w:val="24"/>
-              </w:rPr>
-              <w:t>17</w:t>
-            </w:r>
-          </w:p>
-        </w:tc>
-        <w:tc>
-          <w:tcPr>
-            <w:tcW w:w="1134" w:type="dxa"/>
-            <w:shd w:val="clear" w:color="auto" w:fill="9CC2E5" w:themeFill="accent1" w:themeFillTint="99"/>
-            <w:vAlign w:val="center"/>
-          </w:tcPr>
-          <w:p>
-            <w:pPr>
-              <w:ind w:left="-120"/>
-              <w:jc w:val="center"/>
-              <w:cnfStyle w:val="000000100000" w:firstRow="0" w:lastRow="0" w:firstColumn="0" w:lastColumn="0" w:oddVBand="0" w:evenVBand="0" w:oddHBand="1" w:evenHBand="0" w:firstRowFirstColumn="0" w:firstRowLastColumn="0" w:lastRowFirstColumn="0" w:lastRowLastColumn="0"/>
-              <w:rPr>
-                <w:sz w:val="24"/>
-                <w:szCs w:val="24"/>
-              </w:rPr>
-            </w:pPr>
-            <w:r>
-              <w:rPr>
-                <w:sz w:val="24"/>
-                <w:szCs w:val="24"/>
-              </w:rPr>
-              <w:t>High</w:t>
-            </w:r>
-          </w:p>
-        </w:tc>
-        <w:tc>
-          <w:tcPr>
-            <w:tcW w:w="1134" w:type="dxa"/>
-            <w:shd w:val="clear" w:color="auto" w:fill="9CC2E5" w:themeFill="accent1" w:themeFillTint="99"/>
-            <w:vAlign w:val="center"/>
-          </w:tcPr>
-          <w:p>
-            <w:pPr>
-              <w:ind w:left="-120"/>
-              <w:jc w:val="center"/>
-              <w:cnfStyle w:val="000000100000" w:firstRow="0" w:lastRow="0" w:firstColumn="0" w:lastColumn="0" w:oddVBand="0" w:evenVBand="0" w:oddHBand="1" w:evenHBand="0" w:firstRowFirstColumn="0" w:firstRowLastColumn="0" w:lastRowFirstColumn="0" w:lastRowLastColumn="0"/>
-              <w:rPr>
-                <w:sz w:val="24"/>
-                <w:szCs w:val="24"/>
-              </w:rPr>
-            </w:pPr>
-            <w:r>
-              <w:rPr>
-                <w:sz w:val="24"/>
-                <w:szCs w:val="24"/>
-              </w:rPr>
-              <w:t>10</w:t>
-            </w:r>
-          </w:p>
-        </w:tc>
-        <w:tc>
-          <w:tcPr>
-            <w:tcW w:w="7211" w:type="dxa"/>
-            <w:shd w:val="clear" w:color="auto" w:fill="9CC2E5" w:themeFill="accent1" w:themeFillTint="99"/>
-            <w:vAlign w:val="center"/>
-          </w:tcPr>
-          <w:p>
-            <w:pPr>
-              <w:ind w:left="-120"/>
-              <w:jc w:val="center"/>
-              <w:cnfStyle w:val="000000100000" w:firstRow="0" w:lastRow="0" w:firstColumn="0" w:lastColumn="0" w:oddVBand="0" w:evenVBand="0" w:oddHBand="1" w:evenHBand="0" w:firstRowFirstColumn="0" w:firstRowLastColumn="0" w:lastRowFirstColumn="0" w:lastRowLastColumn="0"/>
-              <w:rPr>
-                <w:sz w:val="24"/>
-                <w:szCs w:val="24"/>
-              </w:rPr>
-            </w:pPr>
-            <w:r>
-              <w:rPr>
-                <w:sz w:val="24"/>
-                <w:szCs w:val="24"/>
-              </w:rPr>
-              <w:t xml:space="preserve">The system </w:t>
-            </w:r>
-            <w:proofErr w:type="gramStart"/>
-            <w:r>
-              <w:rPr>
-                <w:sz w:val="24"/>
-                <w:szCs w:val="24"/>
-              </w:rPr>
-              <w:t>has to</w:t>
-            </w:r>
-            <w:proofErr w:type="gramEnd"/>
-            <w:r>
-              <w:rPr>
-                <w:sz w:val="24"/>
-                <w:szCs w:val="24"/>
-              </w:rPr>
-              <w:t xml:space="preserve"> include a graphical interface.</w:t>
-            </w:r>
-          </w:p>
-        </w:tc>
-      </w:tr>
-      <w:tr>
-        <w:trPr>
-          <w:jc w:val="center"/>
-        </w:trPr>
-        <w:tc>
-          <w:tcPr>
-            <w:cnfStyle w:val="001000000000" w:firstRow="0" w:lastRow="0" w:firstColumn="1" w:lastColumn="0" w:oddVBand="0" w:evenVBand="0" w:oddHBand="0" w:evenHBand="0" w:firstRowFirstColumn="0" w:firstRowLastColumn="0" w:lastRowFirstColumn="0" w:lastRowLastColumn="0"/>
-            <w:tcW w:w="421" w:type="dxa"/>
-            <w:shd w:val="clear" w:color="auto" w:fill="9CC2E5" w:themeFill="accent1" w:themeFillTint="99"/>
-            <w:vAlign w:val="center"/>
-          </w:tcPr>
-          <w:p>
-            <w:pPr>
-              <w:ind w:left="-120"/>
-              <w:jc w:val="center"/>
-              <w:rPr>
-                <w:b w:val="0"/>
-                <w:sz w:val="24"/>
-                <w:szCs w:val="24"/>
-              </w:rPr>
-            </w:pPr>
-            <w:r>
-              <w:rPr>
-                <w:b w:val="0"/>
-                <w:sz w:val="24"/>
-                <w:szCs w:val="24"/>
-              </w:rPr>
-              <w:t>18</w:t>
-            </w:r>
-          </w:p>
-        </w:tc>
-        <w:tc>
-          <w:tcPr>
-            <w:tcW w:w="1134" w:type="dxa"/>
-            <w:shd w:val="clear" w:color="auto" w:fill="9CC2E5" w:themeFill="accent1" w:themeFillTint="99"/>
-            <w:vAlign w:val="center"/>
-          </w:tcPr>
-          <w:p>
-            <w:pPr>
-              <w:ind w:left="-120"/>
-              <w:jc w:val="center"/>
-              <w:cnfStyle w:val="000000000000" w:firstRow="0" w:lastRow="0" w:firstColumn="0" w:lastColumn="0" w:oddVBand="0" w:evenVBand="0" w:oddHBand="0" w:evenHBand="0" w:firstRowFirstColumn="0" w:firstRowLastColumn="0" w:lastRowFirstColumn="0" w:lastRowLastColumn="0"/>
-              <w:rPr>
-                <w:sz w:val="24"/>
-                <w:szCs w:val="24"/>
-              </w:rPr>
-            </w:pPr>
-            <w:r>
-              <w:rPr>
-                <w:sz w:val="24"/>
-                <w:szCs w:val="24"/>
-              </w:rPr>
-              <w:t>High</w:t>
-            </w:r>
-          </w:p>
-        </w:tc>
-        <w:tc>
-          <w:tcPr>
-            <w:tcW w:w="1134" w:type="dxa"/>
-            <w:shd w:val="clear" w:color="auto" w:fill="9CC2E5" w:themeFill="accent1" w:themeFillTint="99"/>
-            <w:vAlign w:val="center"/>
-          </w:tcPr>
-          <w:p>
-            <w:pPr>
-              <w:ind w:left="-120"/>
-              <w:jc w:val="center"/>
-              <w:cnfStyle w:val="000000000000" w:firstRow="0" w:lastRow="0" w:firstColumn="0" w:lastColumn="0" w:oddVBand="0" w:evenVBand="0" w:oddHBand="0" w:evenHBand="0" w:firstRowFirstColumn="0" w:firstRowLastColumn="0" w:lastRowFirstColumn="0" w:lastRowLastColumn="0"/>
-              <w:rPr>
-                <w:sz w:val="24"/>
-                <w:szCs w:val="24"/>
-              </w:rPr>
-            </w:pPr>
-            <w:r>
-              <w:rPr>
-                <w:sz w:val="24"/>
-                <w:szCs w:val="24"/>
-              </w:rPr>
-              <w:t>10</w:t>
-            </w:r>
-          </w:p>
-        </w:tc>
-        <w:tc>
-          <w:tcPr>
-            <w:tcW w:w="7211" w:type="dxa"/>
-            <w:shd w:val="clear" w:color="auto" w:fill="9CC2E5" w:themeFill="accent1" w:themeFillTint="99"/>
-            <w:vAlign w:val="center"/>
-          </w:tcPr>
-          <w:p>
-            <w:pPr>
-              <w:ind w:left="-120"/>
-              <w:jc w:val="center"/>
-              <w:cnfStyle w:val="000000000000" w:firstRow="0" w:lastRow="0" w:firstColumn="0" w:lastColumn="0" w:oddVBand="0" w:evenVBand="0" w:oddHBand="0" w:evenHBand="0" w:firstRowFirstColumn="0" w:firstRowLastColumn="0" w:lastRowFirstColumn="0" w:lastRowLastColumn="0"/>
-              <w:rPr>
-                <w:sz w:val="24"/>
-                <w:szCs w:val="24"/>
-              </w:rPr>
-            </w:pPr>
-            <w:r>
-              <w:rPr>
-                <w:sz w:val="24"/>
-                <w:szCs w:val="24"/>
-              </w:rPr>
-              <w:t xml:space="preserve">The </w:t>
-            </w:r>
-            <w:r>
-              <w:rPr>
-                <w:sz w:val="24"/>
-                <w:szCs w:val="24"/>
-              </w:rPr>
-              <w:t>system</w:t>
             </w:r>
             <w:bookmarkStart w:id="0" w:name="_GoBack"/>
             <w:bookmarkEnd w:id="0"/>
-            <w:r>
-              <w:rPr>
-                <w:sz w:val="24"/>
-                <w:szCs w:val="24"/>
-              </w:rPr>
-              <w:t xml:space="preserve"> has to be easily maintainable and understood.</w:t>
-            </w:r>
-          </w:p>
-        </w:tc>
-      </w:tr>
-      <w:tr>
-        <w:trPr>
-          <w:cnfStyle w:val="000000100000" w:firstRow="0" w:lastRow="0" w:firstColumn="0" w:lastColumn="0" w:oddVBand="0" w:evenVBand="0" w:oddHBand="1" w:evenHBand="0" w:firstRowFirstColumn="0" w:firstRowLastColumn="0" w:lastRowFirstColumn="0" w:lastRowLastColumn="0"/>
-          <w:jc w:val="center"/>
-        </w:trPr>
-        <w:tc>
-          <w:tcPr>
-            <w:cnfStyle w:val="001000000000" w:firstRow="0" w:lastRow="0" w:firstColumn="1" w:lastColumn="0" w:oddVBand="0" w:evenVBand="0" w:oddHBand="0" w:evenHBand="0" w:firstRowFirstColumn="0" w:firstRowLastColumn="0" w:lastRowFirstColumn="0" w:lastRowLastColumn="0"/>
-            <w:tcW w:w="421" w:type="dxa"/>
-            <w:shd w:val="clear" w:color="auto" w:fill="BDD6EE" w:themeFill="accent1" w:themeFillTint="66"/>
-            <w:vAlign w:val="center"/>
-          </w:tcPr>
-          <w:p>
-            <w:pPr>
-              <w:ind w:left="-120"/>
-              <w:jc w:val="center"/>
-              <w:rPr>
-                <w:b w:val="0"/>
-                <w:sz w:val="24"/>
-                <w:szCs w:val="24"/>
-              </w:rPr>
-            </w:pPr>
-            <w:r>
-              <w:rPr>
-                <w:b w:val="0"/>
-                <w:sz w:val="24"/>
-                <w:szCs w:val="24"/>
-              </w:rPr>
-              <w:t>1</w:t>
-            </w:r>
-            <w:r>
-              <w:rPr>
-                <w:b w:val="0"/>
-                <w:sz w:val="24"/>
-                <w:szCs w:val="24"/>
-              </w:rPr>
-              <w:t>9</w:t>
-            </w:r>
-          </w:p>
-        </w:tc>
-        <w:tc>
-          <w:tcPr>
-            <w:tcW w:w="1134" w:type="dxa"/>
-            <w:shd w:val="clear" w:color="auto" w:fill="BDD6EE" w:themeFill="accent1" w:themeFillTint="66"/>
-            <w:vAlign w:val="center"/>
-          </w:tcPr>
-          <w:p>
-            <w:pPr>
-              <w:ind w:left="-120"/>
-              <w:jc w:val="center"/>
-              <w:cnfStyle w:val="000000100000" w:firstRow="0" w:lastRow="0" w:firstColumn="0" w:lastColumn="0" w:oddVBand="0" w:evenVBand="0" w:oddHBand="1" w:evenHBand="0" w:firstRowFirstColumn="0" w:firstRowLastColumn="0" w:lastRowFirstColumn="0" w:lastRowLastColumn="0"/>
-              <w:rPr>
-                <w:sz w:val="24"/>
-                <w:szCs w:val="24"/>
-              </w:rPr>
-            </w:pPr>
-            <w:r>
-              <w:rPr>
-                <w:sz w:val="24"/>
-                <w:szCs w:val="24"/>
-              </w:rPr>
-              <w:t>Medium</w:t>
-            </w:r>
-          </w:p>
-        </w:tc>
-        <w:tc>
-          <w:tcPr>
-            <w:tcW w:w="1134" w:type="dxa"/>
-            <w:shd w:val="clear" w:color="auto" w:fill="BDD6EE" w:themeFill="accent1" w:themeFillTint="66"/>
-            <w:vAlign w:val="center"/>
-          </w:tcPr>
-          <w:p>
-            <w:pPr>
-              <w:ind w:left="-120"/>
-              <w:jc w:val="center"/>
-              <w:cnfStyle w:val="000000100000" w:firstRow="0" w:lastRow="0" w:firstColumn="0" w:lastColumn="0" w:oddVBand="0" w:evenVBand="0" w:oddHBand="1" w:evenHBand="0" w:firstRowFirstColumn="0" w:firstRowLastColumn="0" w:lastRowFirstColumn="0" w:lastRowLastColumn="0"/>
-              <w:rPr>
-                <w:sz w:val="24"/>
-                <w:szCs w:val="24"/>
-              </w:rPr>
-            </w:pPr>
-            <w:r>
-              <w:rPr>
-                <w:sz w:val="24"/>
-                <w:szCs w:val="24"/>
-              </w:rPr>
-              <w:t>5</w:t>
-            </w:r>
-          </w:p>
-        </w:tc>
-        <w:tc>
-          <w:tcPr>
-            <w:tcW w:w="7211" w:type="dxa"/>
-            <w:shd w:val="clear" w:color="auto" w:fill="BDD6EE" w:themeFill="accent1" w:themeFillTint="66"/>
-            <w:vAlign w:val="center"/>
-          </w:tcPr>
-          <w:p>
-            <w:pPr>
-              <w:ind w:left="-120"/>
-              <w:jc w:val="center"/>
-              <w:cnfStyle w:val="000000100000" w:firstRow="0" w:lastRow="0" w:firstColumn="0" w:lastColumn="0" w:oddVBand="0" w:evenVBand="0" w:oddHBand="1" w:evenHBand="0" w:firstRowFirstColumn="0" w:firstRowLastColumn="0" w:lastRowFirstColumn="0" w:lastRowLastColumn="0"/>
-              <w:rPr>
-                <w:sz w:val="24"/>
-                <w:szCs w:val="24"/>
-              </w:rPr>
-            </w:pPr>
-            <w:r>
-              <w:rPr>
-                <w:sz w:val="24"/>
-                <w:szCs w:val="24"/>
-              </w:rPr>
-              <w:t xml:space="preserve">As a user, I can become a club member </w:t>
-            </w:r>
-            <w:proofErr w:type="gramStart"/>
-            <w:r>
-              <w:rPr>
-                <w:sz w:val="24"/>
-                <w:szCs w:val="24"/>
-              </w:rPr>
-              <w:t>in order to</w:t>
-            </w:r>
-            <w:proofErr w:type="gramEnd"/>
-            <w:r>
-              <w:rPr>
-                <w:sz w:val="24"/>
-                <w:szCs w:val="24"/>
-              </w:rPr>
-              <w:t xml:space="preserve"> get discounts.</w:t>
-            </w:r>
-          </w:p>
-        </w:tc>
-      </w:tr>
-      <w:tr>
-        <w:trPr>
-          <w:jc w:val="center"/>
-        </w:trPr>
-        <w:tc>
-          <w:tcPr>
-            <w:cnfStyle w:val="001000000000" w:firstRow="0" w:lastRow="0" w:firstColumn="1" w:lastColumn="0" w:oddVBand="0" w:evenVBand="0" w:oddHBand="0" w:evenHBand="0" w:firstRowFirstColumn="0" w:firstRowLastColumn="0" w:lastRowFirstColumn="0" w:lastRowLastColumn="0"/>
-            <w:tcW w:w="421" w:type="dxa"/>
-            <w:shd w:val="clear" w:color="auto" w:fill="BDD6EE" w:themeFill="accent1" w:themeFillTint="66"/>
-            <w:vAlign w:val="center"/>
-          </w:tcPr>
-          <w:p>
-            <w:pPr>
-              <w:ind w:left="-120"/>
-              <w:jc w:val="center"/>
-              <w:rPr>
-                <w:b w:val="0"/>
-                <w:sz w:val="24"/>
-                <w:szCs w:val="24"/>
-              </w:rPr>
-            </w:pPr>
-            <w:r>
-              <w:rPr>
-                <w:b w:val="0"/>
-                <w:sz w:val="24"/>
-                <w:szCs w:val="24"/>
-              </w:rPr>
-              <w:t>20</w:t>
-            </w:r>
-          </w:p>
-        </w:tc>
-        <w:tc>
-          <w:tcPr>
-            <w:tcW w:w="1134" w:type="dxa"/>
-            <w:shd w:val="clear" w:color="auto" w:fill="BDD6EE" w:themeFill="accent1" w:themeFillTint="66"/>
-            <w:vAlign w:val="center"/>
-          </w:tcPr>
-          <w:p>
-            <w:pPr>
-              <w:ind w:left="-120"/>
-              <w:jc w:val="center"/>
-              <w:cnfStyle w:val="000000000000" w:firstRow="0" w:lastRow="0" w:firstColumn="0" w:lastColumn="0" w:oddVBand="0" w:evenVBand="0" w:oddHBand="0" w:evenHBand="0" w:firstRowFirstColumn="0" w:firstRowLastColumn="0" w:lastRowFirstColumn="0" w:lastRowLastColumn="0"/>
-              <w:rPr>
-                <w:sz w:val="24"/>
-                <w:szCs w:val="24"/>
-              </w:rPr>
-            </w:pPr>
-            <w:r>
-              <w:rPr>
-                <w:sz w:val="24"/>
-                <w:szCs w:val="24"/>
-              </w:rPr>
-              <w:t>Medium</w:t>
-            </w:r>
-          </w:p>
-        </w:tc>
-        <w:tc>
-          <w:tcPr>
-            <w:tcW w:w="1134" w:type="dxa"/>
-            <w:shd w:val="clear" w:color="auto" w:fill="BDD6EE" w:themeFill="accent1" w:themeFillTint="66"/>
-            <w:vAlign w:val="center"/>
-          </w:tcPr>
-          <w:p>
-            <w:pPr>
-              <w:ind w:left="-120"/>
-              <w:jc w:val="center"/>
-              <w:cnfStyle w:val="000000000000" w:firstRow="0" w:lastRow="0" w:firstColumn="0" w:lastColumn="0" w:oddVBand="0" w:evenVBand="0" w:oddHBand="0" w:evenHBand="0" w:firstRowFirstColumn="0" w:firstRowLastColumn="0" w:lastRowFirstColumn="0" w:lastRowLastColumn="0"/>
-              <w:rPr>
-                <w:sz w:val="24"/>
-                <w:szCs w:val="24"/>
-              </w:rPr>
-            </w:pPr>
-            <w:r>
-              <w:rPr>
-                <w:sz w:val="24"/>
-                <w:szCs w:val="24"/>
-              </w:rPr>
-              <w:t>5</w:t>
-            </w:r>
-          </w:p>
-        </w:tc>
-        <w:tc>
-          <w:tcPr>
-            <w:tcW w:w="7211" w:type="dxa"/>
-            <w:shd w:val="clear" w:color="auto" w:fill="BDD6EE" w:themeFill="accent1" w:themeFillTint="66"/>
-            <w:vAlign w:val="center"/>
-          </w:tcPr>
-          <w:p>
-            <w:pPr>
-              <w:ind w:left="-120"/>
-              <w:jc w:val="center"/>
-              <w:cnfStyle w:val="000000000000" w:firstRow="0" w:lastRow="0" w:firstColumn="0" w:lastColumn="0" w:oddVBand="0" w:evenVBand="0" w:oddHBand="0" w:evenHBand="0" w:firstRowFirstColumn="0" w:firstRowLastColumn="0" w:lastRowFirstColumn="0" w:lastRowLastColumn="0"/>
-              <w:rPr>
-                <w:sz w:val="24"/>
-                <w:szCs w:val="24"/>
-              </w:rPr>
-            </w:pPr>
-            <w:r>
-              <w:rPr>
-                <w:sz w:val="24"/>
-                <w:szCs w:val="24"/>
-              </w:rPr>
-              <w:t>As a club member I can search only for cheap flights from given city.</w:t>
-            </w:r>
-          </w:p>
-        </w:tc>
-      </w:tr>
-      <w:tr>
-        <w:trPr>
-          <w:cnfStyle w:val="000000100000" w:firstRow="0" w:lastRow="0" w:firstColumn="0" w:lastColumn="0" w:oddVBand="0" w:evenVBand="0" w:oddHBand="1" w:evenHBand="0" w:firstRowFirstColumn="0" w:firstRowLastColumn="0" w:lastRowFirstColumn="0" w:lastRowLastColumn="0"/>
-          <w:jc w:val="center"/>
-        </w:trPr>
-        <w:tc>
-          <w:tcPr>
-            <w:cnfStyle w:val="001000000000" w:firstRow="0" w:lastRow="0" w:firstColumn="1" w:lastColumn="0" w:oddVBand="0" w:evenVBand="0" w:oddHBand="0" w:evenHBand="0" w:firstRowFirstColumn="0" w:firstRowLastColumn="0" w:lastRowFirstColumn="0" w:lastRowLastColumn="0"/>
-            <w:tcW w:w="421" w:type="dxa"/>
-            <w:shd w:val="clear" w:color="auto" w:fill="BDD6EE" w:themeFill="accent1" w:themeFillTint="66"/>
-            <w:vAlign w:val="center"/>
-          </w:tcPr>
-          <w:p>
-            <w:pPr>
-              <w:ind w:left="-120"/>
-              <w:jc w:val="center"/>
-              <w:rPr>
-                <w:b w:val="0"/>
-                <w:sz w:val="24"/>
-                <w:szCs w:val="24"/>
-              </w:rPr>
-            </w:pPr>
-            <w:r>
-              <w:rPr>
-                <w:b w:val="0"/>
-                <w:sz w:val="24"/>
-                <w:szCs w:val="24"/>
-              </w:rPr>
-              <w:t>21</w:t>
-            </w:r>
-          </w:p>
-        </w:tc>
-        <w:tc>
-          <w:tcPr>
-            <w:tcW w:w="1134" w:type="dxa"/>
-            <w:shd w:val="clear" w:color="auto" w:fill="BDD6EE" w:themeFill="accent1" w:themeFillTint="66"/>
-            <w:vAlign w:val="center"/>
-          </w:tcPr>
-          <w:p>
-            <w:pPr>
-              <w:ind w:left="-120"/>
-              <w:jc w:val="center"/>
-              <w:cnfStyle w:val="000000100000" w:firstRow="0" w:lastRow="0" w:firstColumn="0" w:lastColumn="0" w:oddVBand="0" w:evenVBand="0" w:oddHBand="1" w:evenHBand="0" w:firstRowFirstColumn="0" w:firstRowLastColumn="0" w:lastRowFirstColumn="0" w:lastRowLastColumn="0"/>
-              <w:rPr>
-                <w:sz w:val="24"/>
-                <w:szCs w:val="24"/>
-              </w:rPr>
-            </w:pPr>
-            <w:r>
-              <w:rPr>
-                <w:sz w:val="24"/>
-                <w:szCs w:val="24"/>
-              </w:rPr>
-              <w:t>Medium</w:t>
-            </w:r>
-          </w:p>
-        </w:tc>
-        <w:tc>
-          <w:tcPr>
-            <w:tcW w:w="1134" w:type="dxa"/>
-            <w:shd w:val="clear" w:color="auto" w:fill="BDD6EE" w:themeFill="accent1" w:themeFillTint="66"/>
-            <w:vAlign w:val="center"/>
-          </w:tcPr>
-          <w:p>
-            <w:pPr>
-              <w:ind w:left="-120"/>
-              <w:jc w:val="center"/>
-              <w:cnfStyle w:val="000000100000" w:firstRow="0" w:lastRow="0" w:firstColumn="0" w:lastColumn="0" w:oddVBand="0" w:evenVBand="0" w:oddHBand="1" w:evenHBand="0" w:firstRowFirstColumn="0" w:firstRowLastColumn="0" w:lastRowFirstColumn="0" w:lastRowLastColumn="0"/>
-              <w:rPr>
-                <w:sz w:val="24"/>
-                <w:szCs w:val="24"/>
-              </w:rPr>
-            </w:pPr>
-            <w:r>
-              <w:rPr>
-                <w:sz w:val="24"/>
-                <w:szCs w:val="24"/>
-              </w:rPr>
-              <w:t>5</w:t>
-            </w:r>
-          </w:p>
-        </w:tc>
-        <w:tc>
-          <w:tcPr>
-            <w:tcW w:w="7211" w:type="dxa"/>
-            <w:shd w:val="clear" w:color="auto" w:fill="BDD6EE" w:themeFill="accent1" w:themeFillTint="66"/>
-            <w:vAlign w:val="center"/>
-          </w:tcPr>
-          <w:p>
-            <w:pPr>
-              <w:ind w:left="-120"/>
-              <w:jc w:val="center"/>
-              <w:cnfStyle w:val="000000100000" w:firstRow="0" w:lastRow="0" w:firstColumn="0" w:lastColumn="0" w:oddVBand="0" w:evenVBand="0" w:oddHBand="1" w:evenHBand="0" w:firstRowFirstColumn="0" w:firstRowLastColumn="0" w:lastRowFirstColumn="0" w:lastRowLastColumn="0"/>
-              <w:rPr>
-                <w:sz w:val="24"/>
-                <w:szCs w:val="24"/>
-              </w:rPr>
-            </w:pPr>
-            <w:r>
-              <w:rPr>
-                <w:sz w:val="24"/>
-                <w:szCs w:val="24"/>
-              </w:rPr>
-              <w:t xml:space="preserve">As a user, I can subscribe to the newsletter </w:t>
-            </w:r>
-            <w:proofErr w:type="gramStart"/>
-            <w:r>
-              <w:rPr>
-                <w:sz w:val="24"/>
-                <w:szCs w:val="24"/>
-              </w:rPr>
-              <w:t>in order to</w:t>
-            </w:r>
-            <w:proofErr w:type="gramEnd"/>
-            <w:r>
-              <w:rPr>
-                <w:sz w:val="24"/>
-                <w:szCs w:val="24"/>
-              </w:rPr>
-              <w:t xml:space="preserve"> receive new information regarding flights and offers via email.</w:t>
-            </w:r>
-          </w:p>
-        </w:tc>
-      </w:tr>
-      <w:tr>
-        <w:trPr>
-          <w:jc w:val="center"/>
-        </w:trPr>
-        <w:tc>
-          <w:tcPr>
-            <w:cnfStyle w:val="001000000000" w:firstRow="0" w:lastRow="0" w:firstColumn="1" w:lastColumn="0" w:oddVBand="0" w:evenVBand="0" w:oddHBand="0" w:evenHBand="0" w:firstRowFirstColumn="0" w:firstRowLastColumn="0" w:lastRowFirstColumn="0" w:lastRowLastColumn="0"/>
-            <w:tcW w:w="421" w:type="dxa"/>
-            <w:shd w:val="clear" w:color="auto" w:fill="DEEAF6" w:themeFill="accent1" w:themeFillTint="33"/>
-            <w:vAlign w:val="center"/>
-          </w:tcPr>
-          <w:p>
-            <w:pPr>
-              <w:ind w:left="-120"/>
-              <w:jc w:val="center"/>
-              <w:rPr>
-                <w:b w:val="0"/>
-                <w:sz w:val="24"/>
-                <w:szCs w:val="24"/>
-              </w:rPr>
-            </w:pPr>
-            <w:r>
-              <w:rPr>
-                <w:b w:val="0"/>
-                <w:sz w:val="24"/>
-                <w:szCs w:val="24"/>
-              </w:rPr>
-              <w:t>2</w:t>
-            </w:r>
-            <w:r>
-              <w:rPr>
-                <w:b w:val="0"/>
-                <w:sz w:val="24"/>
-                <w:szCs w:val="24"/>
-              </w:rPr>
-              <w:t>1</w:t>
-            </w:r>
           </w:p>
         </w:tc>
         <w:tc>
@@ -2753,7 +2153,7 @@
     </w:tbl>
     <w:p>
       <w:pPr>
-        <w:pStyle w:val="Akapitzlist"/>
+        <w:pStyle w:val="ListParagraph"/>
         <w:ind w:left="-270"/>
         <w:rPr>
           <w:sz w:val="24"/>
@@ -2763,7 +2163,7 @@
     </w:p>
     <w:p>
       <w:pPr>
-        <w:pStyle w:val="Akapitzlist"/>
+        <w:pStyle w:val="ListParagraph"/>
         <w:ind w:left="-270"/>
         <w:rPr>
           <w:sz w:val="24"/>
@@ -2780,7 +2180,7 @@
     </w:p>
     <w:p>
       <w:pPr>
-        <w:pStyle w:val="Akapitzlist"/>
+        <w:pStyle w:val="ListParagraph"/>
         <w:ind w:left="-270"/>
         <w:rPr>
           <w:sz w:val="24"/>
@@ -2797,7 +2197,7 @@
     </w:p>
     <w:p>
       <w:pPr>
-        <w:pStyle w:val="Akapitzlist"/>
+        <w:pStyle w:val="ListParagraph"/>
         <w:ind w:left="-270"/>
         <w:rPr>
           <w:sz w:val="24"/>
@@ -3444,17 +2844,17 @@
     <w:lsdException w:name="Hashtag" w:semiHidden="1" w:unhideWhenUsed="1"/>
     <w:lsdException w:name="Unresolved Mention" w:semiHidden="1" w:unhideWhenUsed="1"/>
   </w:latentStyles>
-  <w:style w:type="paragraph" w:default="1" w:styleId="Normalny">
+  <w:style w:type="paragraph" w:default="1" w:styleId="Normal">
     <w:name w:val="Normal"/>
     <w:qFormat/>
   </w:style>
-  <w:style w:type="character" w:default="1" w:styleId="Domylnaczcionkaakapitu">
+  <w:style w:type="character" w:default="1" w:styleId="DefaultParagraphFont">
     <w:name w:val="Default Paragraph Font"/>
     <w:uiPriority w:val="1"/>
     <w:semiHidden/>
     <w:unhideWhenUsed/>
   </w:style>
-  <w:style w:type="table" w:default="1" w:styleId="Standardowy">
+  <w:style w:type="table" w:default="1" w:styleId="TableNormal">
     <w:name w:val="Normal Table"/>
     <w:uiPriority w:val="99"/>
     <w:semiHidden/>
@@ -3469,15 +2869,15 @@
       </w:tblCellMar>
     </w:tblPr>
   </w:style>
-  <w:style w:type="numbering" w:default="1" w:styleId="Bezlisty">
+  <w:style w:type="numbering" w:default="1" w:styleId="NoList">
     <w:name w:val="No List"/>
     <w:uiPriority w:val="99"/>
     <w:semiHidden/>
     <w:unhideWhenUsed/>
   </w:style>
-  <w:style w:type="table" w:styleId="Tabela-Siatka">
+  <w:style w:type="table" w:styleId="TableGrid">
     <w:name w:val="Table Grid"/>
-    <w:basedOn w:val="Standardowy"/>
+    <w:basedOn w:val="TableNormal"/>
     <w:uiPriority w:val="39"/>
     <w:rsid w:val="00E60B26"/>
     <w:pPr>
@@ -3494,9 +2894,9 @@
       </w:tblBorders>
     </w:tblPr>
   </w:style>
-  <w:style w:type="table" w:styleId="Tabelasiatki3akcent3">
+  <w:style w:type="table" w:styleId="GridTable3-Accent3">
     <w:name w:val="Grid Table 3 Accent 3"/>
-    <w:basedOn w:val="Standardowy"/>
+    <w:basedOn w:val="TableNormal"/>
     <w:uiPriority w:val="48"/>
     <w:rsid w:val="00E60B26"/>
     <w:pPr>
@@ -3630,9 +3030,9 @@
       </w:tcPr>
     </w:tblStylePr>
   </w:style>
-  <w:style w:type="table" w:styleId="Tabelasiatki4akcent1">
+  <w:style w:type="table" w:styleId="GridTable4-Accent1">
     <w:name w:val="Grid Table 4 Accent 1"/>
-    <w:basedOn w:val="Standardowy"/>
+    <w:basedOn w:val="TableNormal"/>
     <w:uiPriority w:val="49"/>
     <w:rsid w:val="00E60B26"/>
     <w:pPr>
@@ -3706,9 +3106,9 @@
       </w:tcPr>
     </w:tblStylePr>
   </w:style>
-  <w:style w:type="table" w:styleId="Tabelasiatki4">
+  <w:style w:type="table" w:styleId="GridTable4">
     <w:name w:val="Grid Table 4"/>
-    <w:basedOn w:val="Standardowy"/>
+    <w:basedOn w:val="TableNormal"/>
     <w:uiPriority w:val="49"/>
     <w:rsid w:val="00E60B26"/>
     <w:pPr>
@@ -3782,9 +3182,9 @@
       </w:tcPr>
     </w:tblStylePr>
   </w:style>
-  <w:style w:type="table" w:styleId="Tabelasiatki4akcent4">
+  <w:style w:type="table" w:styleId="GridTable4-Accent4">
     <w:name w:val="Grid Table 4 Accent 4"/>
-    <w:basedOn w:val="Standardowy"/>
+    <w:basedOn w:val="TableNormal"/>
     <w:uiPriority w:val="49"/>
     <w:rsid w:val="00E60B26"/>
     <w:pPr>
@@ -3858,9 +3258,9 @@
       </w:tcPr>
     </w:tblStylePr>
   </w:style>
-  <w:style w:type="table" w:styleId="Tabelasiatki4akcent3">
+  <w:style w:type="table" w:styleId="GridTable4-Accent3">
     <w:name w:val="Grid Table 4 Accent 3"/>
-    <w:basedOn w:val="Standardowy"/>
+    <w:basedOn w:val="TableNormal"/>
     <w:uiPriority w:val="49"/>
     <w:rsid w:val="00E60B26"/>
     <w:pPr>
@@ -3934,9 +3334,9 @@
       </w:tcPr>
     </w:tblStylePr>
   </w:style>
-  <w:style w:type="table" w:styleId="Tabelasiatki5ciemnaakcent1">
+  <w:style w:type="table" w:styleId="GridTable5Dark-Accent1">
     <w:name w:val="Grid Table 5 Dark Accent 1"/>
-    <w:basedOn w:val="Standardowy"/>
+    <w:basedOn w:val="TableNormal"/>
     <w:uiPriority w:val="50"/>
     <w:rsid w:val="00E60B26"/>
     <w:pPr>
@@ -4040,9 +3440,9 @@
       </w:tcPr>
     </w:tblStylePr>
   </w:style>
-  <w:style w:type="table" w:styleId="Tabelasiatki5ciemnaakcent2">
+  <w:style w:type="table" w:styleId="GridTable5Dark-Accent2">
     <w:name w:val="Grid Table 5 Dark Accent 2"/>
-    <w:basedOn w:val="Standardowy"/>
+    <w:basedOn w:val="TableNormal"/>
     <w:uiPriority w:val="50"/>
     <w:rsid w:val="00E60B26"/>
     <w:pPr>
@@ -4146,9 +3546,9 @@
       </w:tcPr>
     </w:tblStylePr>
   </w:style>
-  <w:style w:type="table" w:styleId="Tabelasiatki5ciemnaakcent6">
+  <w:style w:type="table" w:styleId="GridTable5Dark-Accent6">
     <w:name w:val="Grid Table 5 Dark Accent 6"/>
-    <w:basedOn w:val="Standardowy"/>
+    <w:basedOn w:val="TableNormal"/>
     <w:uiPriority w:val="50"/>
     <w:rsid w:val="00E60B26"/>
     <w:pPr>
@@ -4252,9 +3652,9 @@
       </w:tcPr>
     </w:tblStylePr>
   </w:style>
-  <w:style w:type="table" w:styleId="Tabelasiatki6kolorowa">
+  <w:style w:type="table" w:styleId="GridTable6Colorful">
     <w:name w:val="Grid Table 6 Colorful"/>
-    <w:basedOn w:val="Standardowy"/>
+    <w:basedOn w:val="TableNormal"/>
     <w:uiPriority w:val="51"/>
     <w:rsid w:val="00E60B26"/>
     <w:pPr>
@@ -4324,9 +3724,9 @@
       </w:tcPr>
     </w:tblStylePr>
   </w:style>
-  <w:style w:type="paragraph" w:styleId="Akapitzlist">
+  <w:style w:type="paragraph" w:styleId="ListParagraph">
     <w:name w:val="List Paragraph"/>
-    <w:basedOn w:val="Normalny"/>
+    <w:basedOn w:val="Normal"/>
     <w:uiPriority w:val="34"/>
     <w:qFormat/>
     <w:rsid w:val="008478D0"/>
@@ -4604,7 +4004,7 @@
 </file>
 
 <file path=customXml/itemProps1.xml><?xml version="1.0" encoding="utf-8"?>
-<ds:datastoreItem xmlns:ds="http://schemas.openxmlformats.org/officeDocument/2006/customXml" ds:itemID="{9BC60469-3EF8-4BF7-A301-0A72E77975C7}">
+<ds:datastoreItem xmlns:ds="http://schemas.openxmlformats.org/officeDocument/2006/customXml" ds:itemID="{302AB921-A80B-4322-A6A0-CE1C9E738B05}">
   <ds:schemaRefs>
     <ds:schemaRef ds:uri="http://schemas.openxmlformats.org/officeDocument/2006/bibliography"/>
   </ds:schemaRefs>

</xml_diff>